<commit_message>
Incluido fluxo alternativo ao pressionar carrinho de compras a cada seção - closes #2
</commit_message>
<xml_diff>
--- a/Requesitos/CSU03 - Manter pedido.docx
+++ b/Requesitos/CSU03 - Manter pedido.docx
@@ -1,13 +1,11 @@
 
 <file path=word/document.xml><?xml version="1.0" encoding="utf-8"?>
-<w:document xmlns:o="urn:schemas-microsoft-com:office:office" xmlns:r="http://schemas.openxmlformats.org/officeDocument/2006/relationships" xmlns:v="urn:schemas-microsoft-com:vml" xmlns:w="http://schemas.openxmlformats.org/wordprocessingml/2006/main" xmlns:w10="urn:schemas-microsoft-com:office:word" xmlns:wp="http://schemas.openxmlformats.org/drawingml/2006/wordprocessingDrawing" xmlns:wps="http://schemas.microsoft.com/office/word/2010/wordprocessingShape" xmlns:wpg="http://schemas.microsoft.com/office/word/2010/wordprocessingGroup" xmlns:mc="http://schemas.openxmlformats.org/markup-compatibility/2006" xmlns:wp14="http://schemas.microsoft.com/office/word/2010/wordprocessingDrawing" xmlns:w14="http://schemas.microsoft.com/office/word/2010/wordml" xmlns:w15="http://schemas.microsoft.com/office/word/2012/wordml" mc:Ignorable="w14 wp14 w15">
+<w:document xmlns:wpc="http://schemas.microsoft.com/office/word/2010/wordprocessingCanvas" xmlns:cx="http://schemas.microsoft.com/office/drawing/2014/chartex" xmlns:cx1="http://schemas.microsoft.com/office/drawing/2015/9/8/chartex" xmlns:cx2="http://schemas.microsoft.com/office/drawing/2015/10/21/chartex" xmlns:cx3="http://schemas.microsoft.com/office/drawing/2016/5/9/chartex" xmlns:cx4="http://schemas.microsoft.com/office/drawing/2016/5/10/chartex" xmlns:cx5="http://schemas.microsoft.com/office/drawing/2016/5/11/chartex" xmlns:cx6="http://schemas.microsoft.com/office/drawing/2016/5/12/chartex" xmlns:cx7="http://schemas.microsoft.com/office/drawing/2016/5/13/chartex" xmlns:cx8="http://schemas.microsoft.com/office/drawing/2016/5/14/chartex" xmlns:mc="http://schemas.openxmlformats.org/markup-compatibility/2006" xmlns:aink="http://schemas.microsoft.com/office/drawing/2016/ink" xmlns:am3d="http://schemas.microsoft.com/office/drawing/2017/model3d" xmlns:o="urn:schemas-microsoft-com:office:office" xmlns:oel="http://schemas.microsoft.com/office/2019/extlst" xmlns:r="http://schemas.openxmlformats.org/officeDocument/2006/relationships" xmlns:m="http://schemas.openxmlformats.org/officeDocument/2006/math" xmlns:v="urn:schemas-microsoft-com:vml" xmlns:wp14="http://schemas.microsoft.com/office/word/2010/wordprocessingDrawing" xmlns:wp="http://schemas.openxmlformats.org/drawingml/2006/wordprocessingDrawing" xmlns:w10="urn:schemas-microsoft-com:office:word" xmlns:w="http://schemas.openxmlformats.org/wordprocessingml/2006/main" xmlns:w14="http://schemas.microsoft.com/office/word/2010/wordml" xmlns:w15="http://schemas.microsoft.com/office/word/2012/wordml" xmlns:w16cex="http://schemas.microsoft.com/office/word/2018/wordml/cex" xmlns:w16cid="http://schemas.microsoft.com/office/word/2016/wordml/cid" xmlns:w16="http://schemas.microsoft.com/office/word/2018/wordml" xmlns:w16du="http://schemas.microsoft.com/office/word/2023/wordml/word16du" xmlns:w16sdtdh="http://schemas.microsoft.com/office/word/2020/wordml/sdtdatahash" xmlns:w16se="http://schemas.microsoft.com/office/word/2015/wordml/symex" xmlns:wpg="http://schemas.microsoft.com/office/word/2010/wordprocessingGroup" xmlns:wpi="http://schemas.microsoft.com/office/word/2010/wordprocessingInk" xmlns:wne="http://schemas.microsoft.com/office/word/2006/wordml" xmlns:wps="http://schemas.microsoft.com/office/word/2010/wordprocessingShape" mc:Ignorable="w14 w15 w16se w16cid w16 w16cex w16sdtdh w16du wp14">
   <w:body>
     <w:p>
       <w:pPr>
-        <w:pStyle w:val="Normal"/>
-        <w:spacing w:lineRule="auto" w:line="360"/>
+        <w:spacing w:line="360" w:lineRule="auto"/>
         <w:jc w:val="center"/>
-        <w:rPr/>
       </w:pPr>
       <w:r>
         <w:rPr>
@@ -29,9 +27,7 @@
     </w:p>
     <w:p>
       <w:pPr>
-        <w:pStyle w:val="Normal"/>
-        <w:spacing w:lineRule="auto" w:line="360"/>
-        <w:rPr/>
+        <w:spacing w:line="360" w:lineRule="auto"/>
       </w:pPr>
       <w:r>
         <w:rPr>
@@ -52,23 +48,15 @@
     <w:tbl>
       <w:tblPr>
         <w:tblW w:w="9628" w:type="dxa"/>
-        <w:jc w:val="left"/>
         <w:tblInd w:w="-113" w:type="dxa"/>
         <w:tblLayout w:type="fixed"/>
-        <w:tblCellMar>
-          <w:top w:w="0" w:type="dxa"/>
-          <w:left w:w="108" w:type="dxa"/>
-          <w:bottom w:w="0" w:type="dxa"/>
-          <w:right w:w="108" w:type="dxa"/>
-        </w:tblCellMar>
-        <w:tblLook w:firstRow="0" w:noVBand="1" w:lastRow="0" w:firstColumn="0" w:lastColumn="0" w:noHBand="0" w:val="0400"/>
+        <w:tblLook w:val="0400" w:firstRow="0" w:lastRow="0" w:firstColumn="0" w:lastColumn="0" w:noHBand="0" w:noVBand="1"/>
       </w:tblPr>
       <w:tblGrid>
         <w:gridCol w:w="2689"/>
-        <w:gridCol w:w="6938"/>
+        <w:gridCol w:w="6939"/>
       </w:tblGrid>
       <w:tr>
-        <w:trPr/>
         <w:tc>
           <w:tcPr>
             <w:tcW w:w="2689" w:type="dxa"/>
@@ -81,9 +69,7 @@
           </w:tcPr>
           <w:p>
             <w:pPr>
-              <w:pStyle w:val="Normal"/>
-              <w:spacing w:lineRule="auto" w:line="360"/>
-              <w:rPr/>
+              <w:spacing w:line="360" w:lineRule="auto"/>
             </w:pPr>
             <w:r>
               <w:rPr>
@@ -107,9 +93,7 @@
           </w:tcPr>
           <w:p>
             <w:pPr>
-              <w:pStyle w:val="Normal"/>
-              <w:spacing w:lineRule="auto" w:line="360"/>
-              <w:rPr/>
+              <w:spacing w:line="360" w:lineRule="auto"/>
             </w:pPr>
             <w:r>
               <w:rPr>
@@ -138,7 +122,6 @@
         </w:tc>
       </w:tr>
       <w:tr>
-        <w:trPr/>
         <w:tc>
           <w:tcPr>
             <w:tcW w:w="2689" w:type="dxa"/>
@@ -151,9 +134,7 @@
           </w:tcPr>
           <w:p>
             <w:pPr>
-              <w:pStyle w:val="Normal"/>
-              <w:spacing w:lineRule="auto" w:line="360"/>
-              <w:rPr/>
+              <w:spacing w:line="360" w:lineRule="auto"/>
             </w:pPr>
             <w:r>
               <w:rPr>
@@ -177,10 +158,8 @@
           </w:tcPr>
           <w:p>
             <w:pPr>
-              <w:pStyle w:val="Normal"/>
-              <w:spacing w:lineRule="auto" w:line="360"/>
-              <w:jc w:val="both"/>
-              <w:rPr/>
+              <w:spacing w:line="360" w:lineRule="auto"/>
+              <w:jc w:val="both"/>
             </w:pPr>
             <w:r>
               <w:rPr>
@@ -192,10 +171,8 @@
           </w:p>
           <w:p>
             <w:pPr>
-              <w:pStyle w:val="Normal"/>
-              <w:spacing w:lineRule="auto" w:line="360"/>
-              <w:jc w:val="both"/>
-              <w:rPr/>
+              <w:spacing w:line="360" w:lineRule="auto"/>
+              <w:jc w:val="both"/>
             </w:pPr>
             <w:r>
               <w:rPr>
@@ -208,7 +185,6 @@
         </w:tc>
       </w:tr>
       <w:tr>
-        <w:trPr/>
         <w:tc>
           <w:tcPr>
             <w:tcW w:w="2689" w:type="dxa"/>
@@ -221,9 +197,7 @@
           </w:tcPr>
           <w:p>
             <w:pPr>
-              <w:pStyle w:val="Normal"/>
-              <w:spacing w:lineRule="auto" w:line="360"/>
-              <w:rPr/>
+              <w:spacing w:line="360" w:lineRule="auto"/>
             </w:pPr>
             <w:r>
               <w:rPr>
@@ -247,9 +221,7 @@
           </w:tcPr>
           <w:p>
             <w:pPr>
-              <w:pStyle w:val="Normal"/>
-              <w:spacing w:lineRule="auto" w:line="360"/>
-              <w:rPr/>
+              <w:spacing w:line="360" w:lineRule="auto"/>
             </w:pPr>
             <w:r>
               <w:rPr>
@@ -262,7 +234,6 @@
         </w:tc>
       </w:tr>
       <w:tr>
-        <w:trPr/>
         <w:tc>
           <w:tcPr>
             <w:tcW w:w="2689" w:type="dxa"/>
@@ -275,9 +246,7 @@
           </w:tcPr>
           <w:p>
             <w:pPr>
-              <w:pStyle w:val="Normal"/>
-              <w:spacing w:lineRule="auto" w:line="360"/>
-              <w:rPr/>
+              <w:spacing w:line="360" w:lineRule="auto"/>
             </w:pPr>
             <w:r>
               <w:rPr>
@@ -301,9 +270,7 @@
           </w:tcPr>
           <w:p>
             <w:pPr>
-              <w:pStyle w:val="Normal"/>
-              <w:spacing w:lineRule="auto" w:line="360"/>
-              <w:rPr/>
+              <w:spacing w:line="360" w:lineRule="auto"/>
             </w:pPr>
             <w:r>
               <w:rPr>
@@ -316,7 +283,6 @@
         </w:tc>
       </w:tr>
       <w:tr>
-        <w:trPr/>
         <w:tc>
           <w:tcPr>
             <w:tcW w:w="2689" w:type="dxa"/>
@@ -329,9 +295,7 @@
           </w:tcPr>
           <w:p>
             <w:pPr>
-              <w:pStyle w:val="Normal"/>
-              <w:spacing w:lineRule="auto" w:line="360"/>
-              <w:rPr/>
+              <w:spacing w:line="360" w:lineRule="auto"/>
             </w:pPr>
             <w:r>
               <w:rPr>
@@ -355,9 +319,7 @@
           </w:tcPr>
           <w:p>
             <w:pPr>
-              <w:pStyle w:val="Normal"/>
-              <w:spacing w:lineRule="auto" w:line="360"/>
-              <w:rPr/>
+              <w:spacing w:line="360" w:lineRule="auto"/>
             </w:pPr>
             <w:r>
               <w:rPr>
@@ -378,7 +340,6 @@
         </w:tc>
       </w:tr>
       <w:tr>
-        <w:trPr/>
         <w:tc>
           <w:tcPr>
             <w:tcW w:w="2689" w:type="dxa"/>
@@ -391,9 +352,7 @@
           </w:tcPr>
           <w:p>
             <w:pPr>
-              <w:pStyle w:val="Normal"/>
-              <w:spacing w:lineRule="auto" w:line="360"/>
-              <w:rPr/>
+              <w:spacing w:line="360" w:lineRule="auto"/>
             </w:pPr>
             <w:r>
               <w:rPr>
@@ -417,9 +376,7 @@
           </w:tcPr>
           <w:p>
             <w:pPr>
-              <w:pStyle w:val="Normal"/>
-              <w:spacing w:lineRule="auto" w:line="360"/>
-              <w:rPr/>
+              <w:spacing w:line="360" w:lineRule="auto"/>
             </w:pPr>
             <w:r>
               <w:rPr>
@@ -434,33 +391,20 @@
     </w:tbl>
     <w:p>
       <w:pPr>
-        <w:pStyle w:val="Normal"/>
-        <w:spacing w:lineRule="auto" w:line="360"/>
-        <w:rPr/>
+        <w:spacing w:line="360" w:lineRule="auto"/>
       </w:pPr>
-      <w:r>
-        <w:rPr/>
-      </w:r>
     </w:p>
     <w:tbl>
       <w:tblPr>
         <w:tblW w:w="9628" w:type="dxa"/>
-        <w:jc w:val="left"/>
         <w:tblInd w:w="-113" w:type="dxa"/>
         <w:tblLayout w:type="fixed"/>
-        <w:tblCellMar>
-          <w:top w:w="0" w:type="dxa"/>
-          <w:left w:w="108" w:type="dxa"/>
-          <w:bottom w:w="0" w:type="dxa"/>
-          <w:right w:w="108" w:type="dxa"/>
-        </w:tblCellMar>
-        <w:tblLook w:firstRow="0" w:noVBand="1" w:lastRow="0" w:firstColumn="0" w:lastColumn="0" w:noHBand="0" w:val="0400"/>
+        <w:tblLook w:val="0400" w:firstRow="0" w:lastRow="0" w:firstColumn="0" w:lastColumn="0" w:noHBand="0" w:noVBand="1"/>
       </w:tblPr>
       <w:tblGrid>
         <w:gridCol w:w="9628"/>
       </w:tblGrid>
       <w:tr>
-        <w:trPr/>
         <w:tc>
           <w:tcPr>
             <w:tcW w:w="9628" w:type="dxa"/>
@@ -473,10 +417,8 @@
           </w:tcPr>
           <w:p>
             <w:pPr>
-              <w:pStyle w:val="Normal"/>
-              <w:spacing w:lineRule="auto" w:line="360"/>
+              <w:spacing w:line="360" w:lineRule="auto"/>
               <w:jc w:val="center"/>
-              <w:rPr/>
             </w:pPr>
             <w:r>
               <w:rPr>
@@ -490,7 +432,6 @@
         </w:tc>
       </w:tr>
       <w:tr>
-        <w:trPr/>
         <w:tc>
           <w:tcPr>
             <w:tcW w:w="9628" w:type="dxa"/>
@@ -503,10 +444,8 @@
           </w:tcPr>
           <w:p>
             <w:pPr>
-              <w:pStyle w:val="Normal"/>
-              <w:spacing w:lineRule="auto" w:line="360"/>
-              <w:jc w:val="both"/>
-              <w:rPr/>
+              <w:spacing w:line="360" w:lineRule="auto"/>
+              <w:jc w:val="both"/>
             </w:pPr>
             <w:r>
               <w:rPr>
@@ -533,10 +472,8 @@
           </w:p>
           <w:p>
             <w:pPr>
-              <w:pStyle w:val="Normal"/>
-              <w:spacing w:lineRule="auto" w:line="360"/>
-              <w:jc w:val="both"/>
-              <w:rPr/>
+              <w:spacing w:line="360" w:lineRule="auto"/>
+              <w:jc w:val="both"/>
             </w:pPr>
             <w:r>
               <w:rPr>
@@ -548,14 +485,12 @@
           </w:p>
           <w:p>
             <w:pPr>
-              <w:pStyle w:val="Normal"/>
               <w:numPr>
                 <w:ilvl w:val="0"/>
                 <w:numId w:val="1"/>
               </w:numPr>
-              <w:spacing w:lineRule="auto" w:line="360"/>
-              <w:jc w:val="both"/>
-              <w:rPr/>
+              <w:spacing w:line="360" w:lineRule="auto"/>
+              <w:jc w:val="both"/>
             </w:pPr>
             <w:r>
               <w:rPr>
@@ -575,14 +510,12 @@
           </w:p>
           <w:p>
             <w:pPr>
-              <w:pStyle w:val="Normal"/>
               <w:numPr>
                 <w:ilvl w:val="0"/>
                 <w:numId w:val="1"/>
               </w:numPr>
-              <w:spacing w:lineRule="auto" w:line="360"/>
-              <w:jc w:val="both"/>
-              <w:rPr/>
+              <w:spacing w:line="360" w:lineRule="auto"/>
+              <w:jc w:val="both"/>
             </w:pPr>
             <w:r>
               <w:rPr>
@@ -602,14 +535,12 @@
           </w:p>
           <w:p>
             <w:pPr>
-              <w:pStyle w:val="Normal"/>
               <w:numPr>
                 <w:ilvl w:val="0"/>
                 <w:numId w:val="1"/>
               </w:numPr>
-              <w:spacing w:lineRule="auto" w:line="360"/>
-              <w:jc w:val="both"/>
-              <w:rPr/>
+              <w:spacing w:line="360" w:lineRule="auto"/>
+              <w:jc w:val="both"/>
             </w:pPr>
             <w:r>
               <w:rPr>
@@ -629,14 +560,12 @@
           </w:p>
           <w:p>
             <w:pPr>
-              <w:pStyle w:val="Normal"/>
               <w:numPr>
                 <w:ilvl w:val="0"/>
                 <w:numId w:val="1"/>
               </w:numPr>
-              <w:spacing w:lineRule="auto" w:line="360"/>
-              <w:jc w:val="both"/>
-              <w:rPr/>
+              <w:spacing w:line="360" w:lineRule="auto"/>
+              <w:jc w:val="both"/>
             </w:pPr>
             <w:r>
               <w:rPr>
@@ -659,48 +588,29 @@
     </w:tbl>
     <w:p>
       <w:pPr>
-        <w:pStyle w:val="Normal"/>
-        <w:spacing w:lineRule="auto" w:line="360"/>
+        <w:spacing w:line="360" w:lineRule="auto"/>
         <w:rPr>
           <w:b/>
           <w:sz w:val="28"/>
           <w:szCs w:val="28"/>
         </w:rPr>
       </w:pPr>
-      <w:r>
-        <w:rPr>
-          <w:b/>
-          <w:sz w:val="28"/>
-          <w:szCs w:val="28"/>
-        </w:rPr>
-      </w:r>
       <w:bookmarkStart w:id="0" w:name="_heading=h.thy09f3cbfuh"/>
-      <w:bookmarkStart w:id="1" w:name="_heading=h.thy09f3cbfuh"/>
-      <w:bookmarkEnd w:id="1"/>
+      <w:bookmarkEnd w:id="0"/>
     </w:p>
     <w:p>
       <w:pPr>
-        <w:pStyle w:val="Normal"/>
-        <w:spacing w:lineRule="auto" w:line="360"/>
+        <w:spacing w:line="360" w:lineRule="auto"/>
         <w:rPr>
           <w:b/>
           <w:sz w:val="32"/>
           <w:szCs w:val="32"/>
         </w:rPr>
       </w:pPr>
-      <w:r>
-        <w:rPr>
-          <w:b/>
-          <w:sz w:val="32"/>
-          <w:szCs w:val="32"/>
-        </w:rPr>
-      </w:r>
     </w:p>
     <w:p>
       <w:pPr>
-        <w:pStyle w:val="Normal"/>
-        <w:spacing w:lineRule="auto" w:line="360"/>
-        <w:rPr/>
+        <w:spacing w:line="360" w:lineRule="auto"/>
       </w:pPr>
       <w:r>
         <w:rPr>
@@ -721,23 +631,14 @@
     <w:tbl>
       <w:tblPr>
         <w:tblW w:w="9628" w:type="dxa"/>
-        <w:jc w:val="left"/>
-        <w:tblInd w:w="0" w:type="dxa"/>
         <w:tblLayout w:type="fixed"/>
-        <w:tblCellMar>
-          <w:top w:w="0" w:type="dxa"/>
-          <w:left w:w="108" w:type="dxa"/>
-          <w:bottom w:w="0" w:type="dxa"/>
-          <w:right w:w="108" w:type="dxa"/>
-        </w:tblCellMar>
-        <w:tblLook w:firstRow="0" w:noVBand="1" w:lastRow="0" w:firstColumn="0" w:lastColumn="0" w:noHBand="0" w:val="0400"/>
+        <w:tblLook w:val="0400" w:firstRow="0" w:lastRow="0" w:firstColumn="0" w:lastColumn="0" w:noHBand="0" w:noVBand="1"/>
       </w:tblPr>
       <w:tblGrid>
         <w:gridCol w:w="2689"/>
-        <w:gridCol w:w="6938"/>
+        <w:gridCol w:w="6939"/>
       </w:tblGrid>
       <w:tr>
-        <w:trPr/>
         <w:tc>
           <w:tcPr>
             <w:tcW w:w="2689" w:type="dxa"/>
@@ -750,9 +651,7 @@
           </w:tcPr>
           <w:p>
             <w:pPr>
-              <w:pStyle w:val="Normal"/>
-              <w:spacing w:lineRule="auto" w:line="360"/>
-              <w:rPr/>
+              <w:spacing w:line="360" w:lineRule="auto"/>
             </w:pPr>
             <w:r>
               <w:rPr>
@@ -776,9 +675,7 @@
           </w:tcPr>
           <w:p>
             <w:pPr>
-              <w:pStyle w:val="Normal"/>
-              <w:spacing w:lineRule="auto" w:line="360"/>
-              <w:rPr/>
+              <w:spacing w:line="360" w:lineRule="auto"/>
             </w:pPr>
             <w:r>
               <w:rPr>
@@ -793,39 +690,23 @@
     </w:tbl>
     <w:p>
       <w:pPr>
-        <w:pStyle w:val="Normal"/>
-        <w:spacing w:lineRule="auto" w:line="360"/>
+        <w:spacing w:line="360" w:lineRule="auto"/>
         <w:rPr>
           <w:sz w:val="32"/>
           <w:szCs w:val="32"/>
         </w:rPr>
       </w:pPr>
-      <w:r>
-        <w:rPr>
-          <w:sz w:val="32"/>
-          <w:szCs w:val="32"/>
-        </w:rPr>
-      </w:r>
     </w:p>
     <w:tbl>
       <w:tblPr>
         <w:tblW w:w="9628" w:type="dxa"/>
-        <w:jc w:val="left"/>
-        <w:tblInd w:w="0" w:type="dxa"/>
         <w:tblLayout w:type="fixed"/>
-        <w:tblCellMar>
-          <w:top w:w="0" w:type="dxa"/>
-          <w:left w:w="108" w:type="dxa"/>
-          <w:bottom w:w="0" w:type="dxa"/>
-          <w:right w:w="108" w:type="dxa"/>
-        </w:tblCellMar>
-        <w:tblLook w:firstRow="0" w:noVBand="1" w:lastRow="0" w:firstColumn="0" w:lastColumn="0" w:noHBand="0" w:val="0400"/>
+        <w:tblLook w:val="0400" w:firstRow="0" w:lastRow="0" w:firstColumn="0" w:lastColumn="0" w:noHBand="0" w:noVBand="1"/>
       </w:tblPr>
       <w:tblGrid>
         <w:gridCol w:w="9628"/>
       </w:tblGrid>
       <w:tr>
-        <w:trPr/>
         <w:tc>
           <w:tcPr>
             <w:tcW w:w="9628" w:type="dxa"/>
@@ -838,10 +719,8 @@
           </w:tcPr>
           <w:p>
             <w:pPr>
-              <w:pStyle w:val="Normal"/>
-              <w:spacing w:lineRule="auto" w:line="360"/>
+              <w:spacing w:line="360" w:lineRule="auto"/>
               <w:jc w:val="center"/>
-              <w:rPr/>
             </w:pPr>
             <w:r>
               <w:rPr>
@@ -855,7 +734,6 @@
         </w:tc>
       </w:tr>
       <w:tr>
-        <w:trPr/>
         <w:tc>
           <w:tcPr>
             <w:tcW w:w="9628" w:type="dxa"/>
@@ -868,10 +746,8 @@
           </w:tcPr>
           <w:p>
             <w:pPr>
-              <w:pStyle w:val="Normal"/>
-              <w:spacing w:lineRule="auto" w:line="360"/>
-              <w:jc w:val="both"/>
-              <w:rPr/>
+              <w:spacing w:line="360" w:lineRule="auto"/>
+              <w:jc w:val="both"/>
             </w:pPr>
             <w:r>
               <w:rPr>
@@ -914,17 +790,23 @@
           </w:p>
           <w:p>
             <w:pPr>
-              <w:pStyle w:val="Normal"/>
-              <w:spacing w:lineRule="auto" w:line="360"/>
-              <w:jc w:val="both"/>
-              <w:rPr/>
-            </w:pPr>
-            <w:r>
-              <w:rPr>
-                <w:sz w:val="28"/>
-                <w:szCs w:val="28"/>
-              </w:rPr>
-              <w:t>1. Sistema verifica se o dado informado já foi cadastrado, conforme meio persistente. (</w:t>
+              <w:spacing w:line="360" w:lineRule="auto"/>
+              <w:jc w:val="both"/>
+            </w:pPr>
+            <w:r>
+              <w:rPr>
+                <w:sz w:val="28"/>
+                <w:szCs w:val="28"/>
+              </w:rPr>
+              <w:t xml:space="preserve">1. Sistema verifica se o dado informado já foi cadastrado, conforme meio </w:t>
+            </w:r>
+            <w:r>
+              <w:rPr>
+                <w:sz w:val="28"/>
+                <w:szCs w:val="28"/>
+              </w:rPr>
+              <w:lastRenderedPageBreak/>
+              <w:t>persistente. (</w:t>
             </w:r>
             <w:r>
               <w:rPr>
@@ -944,10 +826,8 @@
           </w:p>
           <w:p>
             <w:pPr>
-              <w:pStyle w:val="Normal"/>
-              <w:spacing w:lineRule="auto" w:line="360"/>
-              <w:jc w:val="both"/>
-              <w:rPr/>
+              <w:spacing w:line="360" w:lineRule="auto"/>
+              <w:jc w:val="both"/>
             </w:pPr>
             <w:r>
               <w:rPr>
@@ -974,10 +854,8 @@
           </w:p>
           <w:p>
             <w:pPr>
-              <w:pStyle w:val="Normal"/>
-              <w:spacing w:lineRule="auto" w:line="360"/>
-              <w:jc w:val="both"/>
-              <w:rPr/>
+              <w:spacing w:line="360" w:lineRule="auto"/>
+              <w:jc w:val="both"/>
             </w:pPr>
             <w:r>
               <w:rPr>
@@ -1004,10 +882,8 @@
           </w:p>
           <w:p>
             <w:pPr>
-              <w:pStyle w:val="Normal"/>
-              <w:spacing w:lineRule="auto" w:line="360"/>
-              <w:jc w:val="both"/>
-              <w:rPr/>
+              <w:spacing w:line="360" w:lineRule="auto"/>
+              <w:jc w:val="both"/>
             </w:pPr>
             <w:r>
               <w:rPr>
@@ -1034,10 +910,8 @@
           </w:p>
           <w:p>
             <w:pPr>
-              <w:pStyle w:val="Normal"/>
-              <w:spacing w:lineRule="auto" w:line="360"/>
-              <w:jc w:val="both"/>
-              <w:rPr/>
+              <w:spacing w:line="360" w:lineRule="auto"/>
+              <w:jc w:val="both"/>
             </w:pPr>
             <w:r>
               <w:rPr>
@@ -1064,10 +938,8 @@
           </w:p>
           <w:p>
             <w:pPr>
-              <w:pStyle w:val="Normal"/>
-              <w:spacing w:lineRule="auto" w:line="360"/>
-              <w:jc w:val="both"/>
-              <w:rPr/>
+              <w:spacing w:line="360" w:lineRule="auto"/>
+              <w:jc w:val="both"/>
             </w:pPr>
             <w:r>
               <w:rPr>
@@ -1094,10 +966,8 @@
           </w:p>
           <w:p>
             <w:pPr>
-              <w:pStyle w:val="Normal"/>
-              <w:spacing w:lineRule="auto" w:line="360"/>
-              <w:jc w:val="both"/>
-              <w:rPr/>
+              <w:spacing w:line="360" w:lineRule="auto"/>
+              <w:jc w:val="both"/>
             </w:pPr>
             <w:r>
               <w:rPr>
@@ -1124,10 +994,8 @@
           </w:p>
           <w:p>
             <w:pPr>
-              <w:pStyle w:val="Normal"/>
-              <w:spacing w:lineRule="auto" w:line="360"/>
-              <w:jc w:val="both"/>
-              <w:rPr/>
+              <w:spacing w:line="360" w:lineRule="auto"/>
+              <w:jc w:val="both"/>
             </w:pPr>
             <w:r>
               <w:rPr>
@@ -1154,10 +1022,8 @@
           </w:p>
           <w:p>
             <w:pPr>
-              <w:pStyle w:val="Normal"/>
-              <w:spacing w:lineRule="auto" w:line="360"/>
-              <w:jc w:val="both"/>
-              <w:rPr/>
+              <w:spacing w:line="360" w:lineRule="auto"/>
+              <w:jc w:val="both"/>
             </w:pPr>
             <w:r>
               <w:rPr>
@@ -1184,10 +1050,8 @@
           </w:p>
           <w:p>
             <w:pPr>
-              <w:pStyle w:val="Normal"/>
-              <w:spacing w:lineRule="auto" w:line="360"/>
-              <w:jc w:val="both"/>
-              <w:rPr/>
+              <w:spacing w:line="360" w:lineRule="auto"/>
+              <w:jc w:val="both"/>
             </w:pPr>
             <w:r>
               <w:rPr>
@@ -1230,10 +1094,8 @@
           </w:p>
           <w:p>
             <w:pPr>
-              <w:pStyle w:val="Normal"/>
-              <w:spacing w:lineRule="auto" w:line="360"/>
-              <w:jc w:val="both"/>
-              <w:rPr/>
+              <w:spacing w:line="360" w:lineRule="auto"/>
+              <w:jc w:val="both"/>
             </w:pPr>
             <w:r>
               <w:rPr>
@@ -1276,10 +1138,8 @@
           </w:p>
           <w:p>
             <w:pPr>
-              <w:pStyle w:val="Normal"/>
-              <w:spacing w:lineRule="auto" w:line="360"/>
-              <w:jc w:val="both"/>
-              <w:rPr/>
+              <w:spacing w:line="360" w:lineRule="auto"/>
+              <w:jc w:val="both"/>
             </w:pPr>
             <w:r>
               <w:rPr>
@@ -1322,10 +1182,8 @@
           </w:p>
           <w:p>
             <w:pPr>
-              <w:pStyle w:val="Normal"/>
-              <w:spacing w:lineRule="auto" w:line="360"/>
-              <w:jc w:val="both"/>
-              <w:rPr/>
+              <w:spacing w:line="360" w:lineRule="auto"/>
+              <w:jc w:val="both"/>
             </w:pPr>
             <w:r>
               <w:rPr>
@@ -1368,10 +1226,8 @@
           </w:p>
           <w:p>
             <w:pPr>
-              <w:pStyle w:val="Normal"/>
-              <w:spacing w:lineRule="auto" w:line="360"/>
-              <w:jc w:val="both"/>
-              <w:rPr/>
+              <w:spacing w:line="360" w:lineRule="auto"/>
+              <w:jc w:val="both"/>
             </w:pPr>
             <w:r>
               <w:rPr>
@@ -1399,7 +1255,6 @@
         </w:tc>
       </w:tr>
       <w:tr>
-        <w:trPr/>
         <w:tc>
           <w:tcPr>
             <w:tcW w:w="9628" w:type="dxa"/>
@@ -1412,10 +1267,8 @@
           </w:tcPr>
           <w:p>
             <w:pPr>
-              <w:pStyle w:val="Normal"/>
-              <w:spacing w:lineRule="auto" w:line="360"/>
+              <w:spacing w:line="360" w:lineRule="auto"/>
               <w:jc w:val="center"/>
-              <w:rPr/>
             </w:pPr>
             <w:r>
               <w:rPr>
@@ -1423,13 +1276,13 @@
                 <w:sz w:val="28"/>
                 <w:szCs w:val="28"/>
               </w:rPr>
+              <w:lastRenderedPageBreak/>
               <w:t>Fluxo alternativo</w:t>
             </w:r>
           </w:p>
         </w:tc>
       </w:tr>
       <w:tr>
-        <w:trPr/>
         <w:tc>
           <w:tcPr>
             <w:tcW w:w="9628" w:type="dxa"/>
@@ -1442,10 +1295,8 @@
           </w:tcPr>
           <w:p>
             <w:pPr>
-              <w:pStyle w:val="Normal"/>
-              <w:spacing w:lineRule="auto" w:line="360"/>
-              <w:jc w:val="both"/>
-              <w:rPr/>
+              <w:spacing w:line="360" w:lineRule="auto"/>
+              <w:jc w:val="both"/>
             </w:pPr>
             <w:r>
               <w:rPr>
@@ -1482,7 +1333,6 @@
         </w:tc>
       </w:tr>
       <w:tr>
-        <w:trPr/>
         <w:tc>
           <w:tcPr>
             <w:tcW w:w="9628" w:type="dxa"/>
@@ -1495,10 +1345,8 @@
           </w:tcPr>
           <w:p>
             <w:pPr>
-              <w:pStyle w:val="Normal"/>
-              <w:spacing w:lineRule="auto" w:line="360"/>
+              <w:spacing w:line="360" w:lineRule="auto"/>
               <w:jc w:val="center"/>
-              <w:rPr/>
             </w:pPr>
             <w:r>
               <w:rPr>
@@ -1512,7 +1360,6 @@
         </w:tc>
       </w:tr>
       <w:tr>
-        <w:trPr/>
         <w:tc>
           <w:tcPr>
             <w:tcW w:w="9628" w:type="dxa"/>
@@ -1525,10 +1372,8 @@
           </w:tcPr>
           <w:p>
             <w:pPr>
-              <w:pStyle w:val="Normal"/>
-              <w:spacing w:lineRule="auto" w:line="360"/>
-              <w:jc w:val="both"/>
-              <w:rPr/>
+              <w:spacing w:line="360" w:lineRule="auto"/>
+              <w:jc w:val="both"/>
             </w:pPr>
             <w:r>
               <w:rPr>
@@ -1567,30 +1412,19 @@
     </w:tbl>
     <w:p>
       <w:pPr>
-        <w:pStyle w:val="Normal"/>
-        <w:spacing w:lineRule="auto" w:line="360"/>
+        <w:spacing w:line="360" w:lineRule="auto"/>
         <w:rPr>
           <w:b/>
           <w:sz w:val="32"/>
           <w:szCs w:val="32"/>
         </w:rPr>
       </w:pPr>
-      <w:r>
-        <w:rPr>
-          <w:b/>
-          <w:sz w:val="32"/>
-          <w:szCs w:val="32"/>
-        </w:rPr>
-      </w:r>
-      <w:bookmarkStart w:id="2" w:name="_heading=h.2ew0ivxtnfk7"/>
-      <w:bookmarkStart w:id="3" w:name="_heading=h.2ew0ivxtnfk7"/>
-      <w:bookmarkEnd w:id="3"/>
+      <w:bookmarkStart w:id="1" w:name="_heading=h.2ew0ivxtnfk7"/>
+      <w:bookmarkEnd w:id="1"/>
     </w:p>
     <w:p>
       <w:pPr>
-        <w:pStyle w:val="Normal"/>
-        <w:spacing w:lineRule="auto" w:line="360"/>
-        <w:rPr/>
+        <w:spacing w:line="360" w:lineRule="auto"/>
       </w:pPr>
       <w:r>
         <w:rPr>
@@ -1611,23 +1445,14 @@
     <w:tbl>
       <w:tblPr>
         <w:tblW w:w="9628" w:type="dxa"/>
-        <w:jc w:val="left"/>
-        <w:tblInd w:w="0" w:type="dxa"/>
         <w:tblLayout w:type="fixed"/>
-        <w:tblCellMar>
-          <w:top w:w="0" w:type="dxa"/>
-          <w:left w:w="108" w:type="dxa"/>
-          <w:bottom w:w="0" w:type="dxa"/>
-          <w:right w:w="108" w:type="dxa"/>
-        </w:tblCellMar>
-        <w:tblLook w:firstRow="0" w:noVBand="1" w:lastRow="0" w:firstColumn="0" w:lastColumn="0" w:noHBand="0" w:val="0400"/>
+        <w:tblLook w:val="0400" w:firstRow="0" w:lastRow="0" w:firstColumn="0" w:lastColumn="0" w:noHBand="0" w:noVBand="1"/>
       </w:tblPr>
       <w:tblGrid>
         <w:gridCol w:w="2689"/>
-        <w:gridCol w:w="6938"/>
+        <w:gridCol w:w="6939"/>
       </w:tblGrid>
       <w:tr>
-        <w:trPr/>
         <w:tc>
           <w:tcPr>
             <w:tcW w:w="2689" w:type="dxa"/>
@@ -1640,9 +1465,7 @@
           </w:tcPr>
           <w:p>
             <w:pPr>
-              <w:pStyle w:val="Normal"/>
-              <w:spacing w:lineRule="auto" w:line="360"/>
-              <w:rPr/>
+              <w:spacing w:line="360" w:lineRule="auto"/>
             </w:pPr>
             <w:r>
               <w:rPr>
@@ -1666,9 +1489,7 @@
           </w:tcPr>
           <w:p>
             <w:pPr>
-              <w:pStyle w:val="Normal"/>
-              <w:spacing w:lineRule="auto" w:line="360"/>
-              <w:rPr/>
+              <w:spacing w:line="360" w:lineRule="auto"/>
             </w:pPr>
             <w:r>
               <w:rPr>
@@ -1683,39 +1504,23 @@
     </w:tbl>
     <w:p>
       <w:pPr>
-        <w:pStyle w:val="Normal"/>
-        <w:spacing w:lineRule="auto" w:line="360"/>
+        <w:spacing w:line="360" w:lineRule="auto"/>
         <w:rPr>
           <w:sz w:val="32"/>
           <w:szCs w:val="32"/>
         </w:rPr>
       </w:pPr>
-      <w:r>
-        <w:rPr>
-          <w:sz w:val="32"/>
-          <w:szCs w:val="32"/>
-        </w:rPr>
-      </w:r>
     </w:p>
     <w:tbl>
       <w:tblPr>
         <w:tblW w:w="9628" w:type="dxa"/>
-        <w:jc w:val="left"/>
-        <w:tblInd w:w="0" w:type="dxa"/>
         <w:tblLayout w:type="fixed"/>
-        <w:tblCellMar>
-          <w:top w:w="0" w:type="dxa"/>
-          <w:left w:w="108" w:type="dxa"/>
-          <w:bottom w:w="0" w:type="dxa"/>
-          <w:right w:w="108" w:type="dxa"/>
-        </w:tblCellMar>
-        <w:tblLook w:firstRow="0" w:noVBand="1" w:lastRow="0" w:firstColumn="0" w:lastColumn="0" w:noHBand="0" w:val="0400"/>
+        <w:tblLook w:val="0400" w:firstRow="0" w:lastRow="0" w:firstColumn="0" w:lastColumn="0" w:noHBand="0" w:noVBand="1"/>
       </w:tblPr>
       <w:tblGrid>
         <w:gridCol w:w="9628"/>
       </w:tblGrid>
       <w:tr>
-        <w:trPr/>
         <w:tc>
           <w:tcPr>
             <w:tcW w:w="9628" w:type="dxa"/>
@@ -1728,10 +1533,8 @@
           </w:tcPr>
           <w:p>
             <w:pPr>
-              <w:pStyle w:val="Normal"/>
-              <w:spacing w:lineRule="auto" w:line="360"/>
+              <w:spacing w:line="360" w:lineRule="auto"/>
               <w:jc w:val="center"/>
-              <w:rPr/>
             </w:pPr>
             <w:r>
               <w:rPr>
@@ -1745,7 +1548,6 @@
         </w:tc>
       </w:tr>
       <w:tr>
-        <w:trPr/>
         <w:tc>
           <w:tcPr>
             <w:tcW w:w="9628" w:type="dxa"/>
@@ -1758,10 +1560,8 @@
           </w:tcPr>
           <w:p>
             <w:pPr>
-              <w:pStyle w:val="Normal"/>
-              <w:spacing w:lineRule="auto" w:line="360"/>
-              <w:jc w:val="both"/>
-              <w:rPr/>
+              <w:spacing w:line="360" w:lineRule="auto"/>
+              <w:jc w:val="both"/>
             </w:pPr>
             <w:r>
               <w:rPr>
@@ -1788,10 +1588,8 @@
           </w:p>
           <w:p>
             <w:pPr>
-              <w:pStyle w:val="Normal"/>
-              <w:spacing w:lineRule="auto" w:line="360"/>
-              <w:jc w:val="both"/>
-              <w:rPr/>
+              <w:spacing w:line="360" w:lineRule="auto"/>
+              <w:jc w:val="both"/>
             </w:pPr>
             <w:r>
               <w:rPr>
@@ -1818,16 +1616,15 @@
           </w:p>
           <w:p>
             <w:pPr>
-              <w:pStyle w:val="Normal"/>
-              <w:spacing w:lineRule="auto" w:line="360"/>
-              <w:jc w:val="both"/>
-              <w:rPr/>
-            </w:pPr>
-            <w:r>
-              <w:rPr>
-                <w:sz w:val="28"/>
-                <w:szCs w:val="28"/>
-              </w:rPr>
+              <w:spacing w:line="360" w:lineRule="auto"/>
+              <w:jc w:val="both"/>
+            </w:pPr>
+            <w:r>
+              <w:rPr>
+                <w:sz w:val="28"/>
+                <w:szCs w:val="28"/>
+              </w:rPr>
+              <w:lastRenderedPageBreak/>
               <w:t>3. Sistema exibe menu de cliente. (</w:t>
             </w:r>
             <w:r>
@@ -1848,10 +1645,8 @@
           </w:p>
           <w:p>
             <w:pPr>
-              <w:pStyle w:val="Normal"/>
-              <w:spacing w:lineRule="auto" w:line="360"/>
-              <w:jc w:val="both"/>
-              <w:rPr/>
+              <w:spacing w:line="360" w:lineRule="auto"/>
+              <w:jc w:val="both"/>
             </w:pPr>
             <w:r>
               <w:rPr>
@@ -1878,10 +1673,8 @@
           </w:p>
           <w:p>
             <w:pPr>
-              <w:pStyle w:val="Normal"/>
-              <w:spacing w:lineRule="auto" w:line="360"/>
-              <w:jc w:val="both"/>
-              <w:rPr/>
+              <w:spacing w:line="360" w:lineRule="auto"/>
+              <w:jc w:val="both"/>
             </w:pPr>
             <w:r>
               <w:rPr>
@@ -1908,10 +1701,8 @@
           </w:p>
           <w:p>
             <w:pPr>
-              <w:pStyle w:val="Normal"/>
-              <w:spacing w:lineRule="auto" w:line="360"/>
-              <w:jc w:val="both"/>
-              <w:rPr/>
+              <w:spacing w:line="360" w:lineRule="auto"/>
+              <w:jc w:val="both"/>
             </w:pPr>
             <w:r>
               <w:rPr>
@@ -1954,10 +1745,8 @@
           </w:p>
           <w:p>
             <w:pPr>
-              <w:pStyle w:val="Normal"/>
-              <w:spacing w:lineRule="auto" w:line="360"/>
-              <w:jc w:val="both"/>
-              <w:rPr/>
+              <w:spacing w:line="360" w:lineRule="auto"/>
+              <w:jc w:val="both"/>
             </w:pPr>
             <w:r>
               <w:rPr>
@@ -1980,6 +1769,117 @@
                 <w:szCs w:val="28"/>
               </w:rPr>
               <w:t xml:space="preserve">) </w:t>
+            </w:r>
+          </w:p>
+        </w:tc>
+      </w:tr>
+      <w:tr>
+        <w:tc>
+          <w:tcPr>
+            <w:tcW w:w="9628" w:type="dxa"/>
+            <w:tcBorders>
+              <w:top w:val="single" w:sz="4" w:space="0" w:color="000000"/>
+              <w:left w:val="single" w:sz="4" w:space="0" w:color="000000"/>
+              <w:bottom w:val="single" w:sz="4" w:space="0" w:color="000000"/>
+              <w:right w:val="single" w:sz="4" w:space="0" w:color="000000"/>
+            </w:tcBorders>
+          </w:tcPr>
+          <w:p>
+            <w:pPr>
+              <w:spacing w:line="360" w:lineRule="auto"/>
+              <w:jc w:val="center"/>
+              <w:rPr>
+                <w:sz w:val="28"/>
+                <w:szCs w:val="28"/>
+              </w:rPr>
+            </w:pPr>
+            <w:r>
+              <w:rPr>
+                <w:b/>
+                <w:sz w:val="28"/>
+                <w:szCs w:val="28"/>
+              </w:rPr>
+              <w:lastRenderedPageBreak/>
+              <w:t>Fluxo alternativo</w:t>
+            </w:r>
+          </w:p>
+        </w:tc>
+      </w:tr>
+      <w:tr>
+        <w:tc>
+          <w:tcPr>
+            <w:tcW w:w="9628" w:type="dxa"/>
+            <w:tcBorders>
+              <w:top w:val="single" w:sz="4" w:space="0" w:color="000000"/>
+              <w:left w:val="single" w:sz="4" w:space="0" w:color="000000"/>
+              <w:bottom w:val="single" w:sz="4" w:space="0" w:color="000000"/>
+              <w:right w:val="single" w:sz="4" w:space="0" w:color="000000"/>
+            </w:tcBorders>
+          </w:tcPr>
+          <w:p>
+            <w:pPr>
+              <w:tabs>
+                <w:tab w:val="left" w:pos="207"/>
+              </w:tabs>
+              <w:spacing w:line="360" w:lineRule="auto"/>
+              <w:rPr>
+                <w:b/>
+                <w:sz w:val="28"/>
+                <w:szCs w:val="28"/>
+              </w:rPr>
+            </w:pPr>
+            <w:r>
+              <w:rPr>
+                <w:b/>
+                <w:sz w:val="28"/>
+                <w:szCs w:val="28"/>
+              </w:rPr>
+              <w:t xml:space="preserve">Passo 1: </w:t>
+            </w:r>
+            <w:r>
+              <w:rPr>
+                <w:sz w:val="28"/>
+                <w:szCs w:val="28"/>
+              </w:rPr>
+              <w:t>Caso o ator pressione o ícone “</w:t>
+            </w:r>
+            <w:r>
+              <w:rPr>
+                <w:b/>
+                <w:bCs/>
+                <w:sz w:val="28"/>
+                <w:szCs w:val="28"/>
+              </w:rPr>
+              <w:t>Carrinho de Compra</w:t>
+            </w:r>
+            <w:r>
+              <w:rPr>
+                <w:sz w:val="28"/>
+                <w:szCs w:val="28"/>
+              </w:rPr>
+              <w:t xml:space="preserve">”, </w:t>
+            </w:r>
+            <w:r>
+              <w:rPr>
+                <w:sz w:val="28"/>
+                <w:szCs w:val="28"/>
+              </w:rPr>
+              <w:t>sistema exibe (</w:t>
+            </w:r>
+            <w:r>
+              <w:rPr>
+                <w:color w:val="FF0000"/>
+                <w:sz w:val="28"/>
+                <w:szCs w:val="28"/>
+              </w:rPr>
+              <w:t>Tela 07</w:t>
+            </w:r>
+            <w:r>
+              <w:rPr>
+                <w:sz w:val="28"/>
+                <w:szCs w:val="28"/>
+              </w:rPr>
+              <w:t>).</w:t>
             </w:r>
           </w:p>
         </w:tc>
@@ -1987,63 +1887,37 @@
     </w:tbl>
     <w:p>
       <w:pPr>
-        <w:pStyle w:val="Normal"/>
-        <w:spacing w:lineRule="auto" w:line="360"/>
+        <w:spacing w:line="360" w:lineRule="auto"/>
         <w:rPr>
           <w:b/>
           <w:sz w:val="32"/>
           <w:szCs w:val="32"/>
         </w:rPr>
       </w:pPr>
-      <w:r>
-        <w:rPr>
-          <w:b/>
-          <w:sz w:val="32"/>
-          <w:szCs w:val="32"/>
-        </w:rPr>
-      </w:r>
     </w:p>
     <w:p>
       <w:pPr>
-        <w:pStyle w:val="Normal"/>
-        <w:spacing w:lineRule="auto" w:line="360"/>
+        <w:spacing w:line="360" w:lineRule="auto"/>
         <w:rPr>
           <w:b/>
           <w:sz w:val="32"/>
           <w:szCs w:val="32"/>
         </w:rPr>
       </w:pPr>
-      <w:r>
-        <w:rPr>
-          <w:b/>
-          <w:sz w:val="32"/>
-          <w:szCs w:val="32"/>
-        </w:rPr>
-      </w:r>
     </w:p>
     <w:p>
       <w:pPr>
-        <w:pStyle w:val="Normal"/>
-        <w:spacing w:lineRule="auto" w:line="360"/>
+        <w:spacing w:line="360" w:lineRule="auto"/>
         <w:rPr>
           <w:b/>
           <w:sz w:val="32"/>
           <w:szCs w:val="32"/>
         </w:rPr>
       </w:pPr>
-      <w:r>
-        <w:rPr>
-          <w:b/>
-          <w:sz w:val="32"/>
-          <w:szCs w:val="32"/>
-        </w:rPr>
-      </w:r>
     </w:p>
     <w:p>
       <w:pPr>
-        <w:pStyle w:val="Normal"/>
-        <w:spacing w:lineRule="auto" w:line="360"/>
-        <w:rPr/>
+        <w:spacing w:line="360" w:lineRule="auto"/>
       </w:pPr>
       <w:r>
         <w:rPr>
@@ -2064,23 +1938,14 @@
     <w:tbl>
       <w:tblPr>
         <w:tblW w:w="9628" w:type="dxa"/>
-        <w:jc w:val="left"/>
-        <w:tblInd w:w="0" w:type="dxa"/>
         <w:tblLayout w:type="fixed"/>
-        <w:tblCellMar>
-          <w:top w:w="0" w:type="dxa"/>
-          <w:left w:w="108" w:type="dxa"/>
-          <w:bottom w:w="0" w:type="dxa"/>
-          <w:right w:w="108" w:type="dxa"/>
-        </w:tblCellMar>
-        <w:tblLook w:firstRow="0" w:noVBand="1" w:lastRow="0" w:firstColumn="0" w:lastColumn="0" w:noHBand="0" w:val="0400"/>
+        <w:tblLook w:val="0400" w:firstRow="0" w:lastRow="0" w:firstColumn="0" w:lastColumn="0" w:noHBand="0" w:noVBand="1"/>
       </w:tblPr>
       <w:tblGrid>
         <w:gridCol w:w="2689"/>
-        <w:gridCol w:w="6938"/>
+        <w:gridCol w:w="6939"/>
       </w:tblGrid>
       <w:tr>
-        <w:trPr/>
         <w:tc>
           <w:tcPr>
             <w:tcW w:w="2689" w:type="dxa"/>
@@ -2093,9 +1958,7 @@
           </w:tcPr>
           <w:p>
             <w:pPr>
-              <w:pStyle w:val="Normal"/>
-              <w:spacing w:lineRule="auto" w:line="360"/>
-              <w:rPr/>
+              <w:spacing w:line="360" w:lineRule="auto"/>
             </w:pPr>
             <w:r>
               <w:rPr>
@@ -2119,9 +1982,7 @@
           </w:tcPr>
           <w:p>
             <w:pPr>
-              <w:pStyle w:val="Normal"/>
-              <w:spacing w:lineRule="auto" w:line="360"/>
-              <w:rPr/>
+              <w:spacing w:line="360" w:lineRule="auto"/>
             </w:pPr>
             <w:r>
               <w:rPr>
@@ -2136,39 +1997,23 @@
     </w:tbl>
     <w:p>
       <w:pPr>
-        <w:pStyle w:val="Normal"/>
-        <w:spacing w:lineRule="auto" w:line="360"/>
+        <w:spacing w:line="360" w:lineRule="auto"/>
         <w:rPr>
           <w:sz w:val="32"/>
           <w:szCs w:val="32"/>
         </w:rPr>
       </w:pPr>
-      <w:r>
-        <w:rPr>
-          <w:sz w:val="32"/>
-          <w:szCs w:val="32"/>
-        </w:rPr>
-      </w:r>
     </w:p>
     <w:tbl>
       <w:tblPr>
         <w:tblW w:w="9628" w:type="dxa"/>
-        <w:jc w:val="left"/>
-        <w:tblInd w:w="0" w:type="dxa"/>
         <w:tblLayout w:type="fixed"/>
-        <w:tblCellMar>
-          <w:top w:w="0" w:type="dxa"/>
-          <w:left w:w="108" w:type="dxa"/>
-          <w:bottom w:w="0" w:type="dxa"/>
-          <w:right w:w="108" w:type="dxa"/>
-        </w:tblCellMar>
-        <w:tblLook w:firstRow="0" w:noVBand="1" w:lastRow="0" w:firstColumn="0" w:lastColumn="0" w:noHBand="0" w:val="0400"/>
+        <w:tblLook w:val="0400" w:firstRow="0" w:lastRow="0" w:firstColumn="0" w:lastColumn="0" w:noHBand="0" w:noVBand="1"/>
       </w:tblPr>
       <w:tblGrid>
         <w:gridCol w:w="9628"/>
       </w:tblGrid>
       <w:tr>
-        <w:trPr/>
         <w:tc>
           <w:tcPr>
             <w:tcW w:w="9628" w:type="dxa"/>
@@ -2181,10 +2026,8 @@
           </w:tcPr>
           <w:p>
             <w:pPr>
-              <w:pStyle w:val="Normal"/>
-              <w:spacing w:lineRule="auto" w:line="360"/>
+              <w:spacing w:line="360" w:lineRule="auto"/>
               <w:jc w:val="center"/>
-              <w:rPr/>
             </w:pPr>
             <w:r>
               <w:rPr>
@@ -2198,7 +2041,6 @@
         </w:tc>
       </w:tr>
       <w:tr>
-        <w:trPr/>
         <w:tc>
           <w:tcPr>
             <w:tcW w:w="9628" w:type="dxa"/>
@@ -2211,10 +2053,8 @@
           </w:tcPr>
           <w:p>
             <w:pPr>
-              <w:pStyle w:val="Normal"/>
-              <w:spacing w:lineRule="auto" w:line="360"/>
-              <w:jc w:val="both"/>
-              <w:rPr/>
+              <w:spacing w:line="360" w:lineRule="auto"/>
+              <w:jc w:val="both"/>
             </w:pPr>
             <w:r>
               <w:rPr>
@@ -2241,10 +2081,8 @@
           </w:p>
           <w:p>
             <w:pPr>
-              <w:pStyle w:val="Normal"/>
-              <w:spacing w:lineRule="auto" w:line="360"/>
-              <w:jc w:val="both"/>
-              <w:rPr/>
+              <w:spacing w:line="360" w:lineRule="auto"/>
+              <w:jc w:val="both"/>
             </w:pPr>
             <w:r>
               <w:rPr>
@@ -2271,10 +2109,8 @@
           </w:p>
           <w:p>
             <w:pPr>
-              <w:pStyle w:val="Normal"/>
-              <w:spacing w:lineRule="auto" w:line="360"/>
-              <w:jc w:val="both"/>
-              <w:rPr/>
+              <w:spacing w:line="360" w:lineRule="auto"/>
+              <w:jc w:val="both"/>
             </w:pPr>
             <w:r>
               <w:rPr>
@@ -2301,10 +2137,8 @@
           </w:p>
           <w:p>
             <w:pPr>
-              <w:pStyle w:val="Normal"/>
-              <w:spacing w:lineRule="auto" w:line="360"/>
-              <w:jc w:val="both"/>
-              <w:rPr/>
+              <w:spacing w:line="360" w:lineRule="auto"/>
+              <w:jc w:val="both"/>
             </w:pPr>
             <w:r>
               <w:rPr>
@@ -2331,10 +2165,8 @@
           </w:p>
           <w:p>
             <w:pPr>
-              <w:pStyle w:val="Normal"/>
-              <w:spacing w:lineRule="auto" w:line="360"/>
-              <w:jc w:val="both"/>
-              <w:rPr/>
+              <w:spacing w:line="360" w:lineRule="auto"/>
+              <w:jc w:val="both"/>
             </w:pPr>
             <w:r>
               <w:rPr>
@@ -2361,10 +2193,8 @@
           </w:p>
           <w:p>
             <w:pPr>
-              <w:pStyle w:val="Normal"/>
-              <w:spacing w:lineRule="auto" w:line="360"/>
-              <w:jc w:val="both"/>
-              <w:rPr/>
+              <w:spacing w:line="360" w:lineRule="auto"/>
+              <w:jc w:val="both"/>
             </w:pPr>
             <w:r>
               <w:rPr>
@@ -2407,10 +2237,8 @@
           </w:p>
           <w:p>
             <w:pPr>
-              <w:pStyle w:val="Normal"/>
-              <w:spacing w:lineRule="auto" w:line="360"/>
-              <w:jc w:val="both"/>
-              <w:rPr/>
+              <w:spacing w:line="360" w:lineRule="auto"/>
+              <w:jc w:val="both"/>
             </w:pPr>
             <w:r>
               <w:rPr>
@@ -2437,10 +2265,8 @@
           </w:p>
           <w:p>
             <w:pPr>
-              <w:pStyle w:val="Normal"/>
-              <w:spacing w:lineRule="auto" w:line="360"/>
-              <w:jc w:val="both"/>
-              <w:rPr/>
+              <w:spacing w:line="360" w:lineRule="auto"/>
+              <w:jc w:val="both"/>
             </w:pPr>
             <w:r>
               <w:rPr>
@@ -2484,7 +2310,6 @@
         </w:tc>
       </w:tr>
       <w:tr>
-        <w:trPr/>
         <w:tc>
           <w:tcPr>
             <w:tcW w:w="9628" w:type="dxa"/>
@@ -2497,10 +2322,8 @@
           </w:tcPr>
           <w:p>
             <w:pPr>
-              <w:pStyle w:val="Normal"/>
-              <w:spacing w:lineRule="auto" w:line="360"/>
+              <w:spacing w:line="360" w:lineRule="auto"/>
               <w:jc w:val="center"/>
-              <w:rPr/>
             </w:pPr>
             <w:r>
               <w:rPr>
@@ -2514,7 +2337,6 @@
         </w:tc>
       </w:tr>
       <w:tr>
-        <w:trPr/>
         <w:tc>
           <w:tcPr>
             <w:tcW w:w="9628" w:type="dxa"/>
@@ -2527,10 +2349,12 @@
           </w:tcPr>
           <w:p>
             <w:pPr>
-              <w:pStyle w:val="Normal"/>
-              <w:spacing w:lineRule="auto" w:line="360"/>
-              <w:jc w:val="both"/>
-              <w:rPr/>
+              <w:spacing w:line="360" w:lineRule="auto"/>
+              <w:jc w:val="both"/>
+              <w:rPr>
+                <w:sz w:val="28"/>
+                <w:szCs w:val="28"/>
+              </w:rPr>
             </w:pPr>
             <w:r>
               <w:rPr>
@@ -2562,6 +2386,82 @@
                 <w:szCs w:val="28"/>
               </w:rPr>
               <w:t>”, o pedido é retirado da lista de pedidos.</w:t>
+            </w:r>
+          </w:p>
+          <w:p>
+            <w:pPr>
+              <w:spacing w:line="360" w:lineRule="auto"/>
+              <w:jc w:val="both"/>
+            </w:pPr>
+            <w:r>
+              <w:rPr>
+                <w:b/>
+                <w:sz w:val="28"/>
+                <w:szCs w:val="28"/>
+              </w:rPr>
+              <w:t xml:space="preserve">Passo </w:t>
+            </w:r>
+            <w:r>
+              <w:rPr>
+                <w:b/>
+                <w:sz w:val="28"/>
+                <w:szCs w:val="28"/>
+              </w:rPr>
+              <w:t>5</w:t>
+            </w:r>
+            <w:r>
+              <w:rPr>
+                <w:b/>
+                <w:sz w:val="28"/>
+                <w:szCs w:val="28"/>
+              </w:rPr>
+              <w:t xml:space="preserve">: </w:t>
+            </w:r>
+            <w:r>
+              <w:rPr>
+                <w:sz w:val="28"/>
+                <w:szCs w:val="28"/>
+              </w:rPr>
+              <w:t>Caso o ator pressione o ícone “</w:t>
+            </w:r>
+            <w:r>
+              <w:rPr>
+                <w:b/>
+                <w:bCs/>
+                <w:sz w:val="28"/>
+                <w:szCs w:val="28"/>
+              </w:rPr>
+              <w:t>Carrinho de Compra</w:t>
+            </w:r>
+            <w:r>
+              <w:rPr>
+                <w:sz w:val="28"/>
+                <w:szCs w:val="28"/>
+              </w:rPr>
+              <w:t xml:space="preserve">”, sistema exibe </w:t>
+            </w:r>
+            <w:r>
+              <w:rPr>
+                <w:sz w:val="28"/>
+                <w:szCs w:val="28"/>
+              </w:rPr>
+              <w:lastRenderedPageBreak/>
+              <w:t>(</w:t>
+            </w:r>
+            <w:r>
+              <w:rPr>
+                <w:color w:val="FF0000"/>
+                <w:sz w:val="28"/>
+                <w:szCs w:val="28"/>
+              </w:rPr>
+              <w:t>Tela 07</w:t>
+            </w:r>
+            <w:r>
+              <w:rPr>
+                <w:sz w:val="28"/>
+                <w:szCs w:val="28"/>
+              </w:rPr>
+              <w:t>).</w:t>
             </w:r>
           </w:p>
         </w:tc>
@@ -2569,25 +2469,16 @@
     </w:tbl>
     <w:p>
       <w:pPr>
-        <w:pStyle w:val="Normal"/>
-        <w:spacing w:lineRule="auto" w:line="360"/>
+        <w:spacing w:line="360" w:lineRule="auto"/>
         <w:rPr>
           <w:sz w:val="32"/>
           <w:szCs w:val="32"/>
         </w:rPr>
       </w:pPr>
-      <w:r>
-        <w:rPr>
-          <w:sz w:val="32"/>
-          <w:szCs w:val="32"/>
-        </w:rPr>
-      </w:r>
     </w:p>
     <w:p>
       <w:pPr>
-        <w:pStyle w:val="Normal"/>
-        <w:spacing w:lineRule="auto" w:line="360"/>
-        <w:rPr/>
+        <w:spacing w:line="360" w:lineRule="auto"/>
       </w:pPr>
       <w:r>
         <w:rPr>
@@ -2608,23 +2499,14 @@
     <w:tbl>
       <w:tblPr>
         <w:tblW w:w="9628" w:type="dxa"/>
-        <w:jc w:val="left"/>
-        <w:tblInd w:w="0" w:type="dxa"/>
         <w:tblLayout w:type="fixed"/>
-        <w:tblCellMar>
-          <w:top w:w="0" w:type="dxa"/>
-          <w:left w:w="108" w:type="dxa"/>
-          <w:bottom w:w="0" w:type="dxa"/>
-          <w:right w:w="108" w:type="dxa"/>
-        </w:tblCellMar>
-        <w:tblLook w:firstRow="0" w:noVBand="1" w:lastRow="0" w:firstColumn="0" w:lastColumn="0" w:noHBand="0" w:val="0400"/>
+        <w:tblLook w:val="0400" w:firstRow="0" w:lastRow="0" w:firstColumn="0" w:lastColumn="0" w:noHBand="0" w:noVBand="1"/>
       </w:tblPr>
       <w:tblGrid>
         <w:gridCol w:w="2689"/>
-        <w:gridCol w:w="6938"/>
+        <w:gridCol w:w="6939"/>
       </w:tblGrid>
       <w:tr>
-        <w:trPr/>
         <w:tc>
           <w:tcPr>
             <w:tcW w:w="2689" w:type="dxa"/>
@@ -2637,9 +2519,7 @@
           </w:tcPr>
           <w:p>
             <w:pPr>
-              <w:pStyle w:val="Normal"/>
-              <w:spacing w:lineRule="auto" w:line="360"/>
-              <w:rPr/>
+              <w:spacing w:line="360" w:lineRule="auto"/>
             </w:pPr>
             <w:r>
               <w:rPr>
@@ -2663,9 +2543,7 @@
           </w:tcPr>
           <w:p>
             <w:pPr>
-              <w:pStyle w:val="Normal"/>
-              <w:spacing w:lineRule="auto" w:line="360"/>
-              <w:rPr/>
+              <w:spacing w:line="360" w:lineRule="auto"/>
             </w:pPr>
             <w:r>
               <w:rPr>
@@ -2680,39 +2558,23 @@
     </w:tbl>
     <w:p>
       <w:pPr>
-        <w:pStyle w:val="Normal"/>
-        <w:spacing w:lineRule="auto" w:line="360"/>
+        <w:spacing w:line="360" w:lineRule="auto"/>
         <w:rPr>
           <w:sz w:val="32"/>
           <w:szCs w:val="32"/>
         </w:rPr>
       </w:pPr>
-      <w:r>
-        <w:rPr>
-          <w:sz w:val="32"/>
-          <w:szCs w:val="32"/>
-        </w:rPr>
-      </w:r>
     </w:p>
     <w:tbl>
       <w:tblPr>
         <w:tblW w:w="9628" w:type="dxa"/>
-        <w:jc w:val="left"/>
-        <w:tblInd w:w="0" w:type="dxa"/>
         <w:tblLayout w:type="fixed"/>
-        <w:tblCellMar>
-          <w:top w:w="0" w:type="dxa"/>
-          <w:left w:w="108" w:type="dxa"/>
-          <w:bottom w:w="0" w:type="dxa"/>
-          <w:right w:w="108" w:type="dxa"/>
-        </w:tblCellMar>
-        <w:tblLook w:firstRow="0" w:noVBand="1" w:lastRow="0" w:firstColumn="0" w:lastColumn="0" w:noHBand="0" w:val="0400"/>
+        <w:tblLook w:val="0400" w:firstRow="0" w:lastRow="0" w:firstColumn="0" w:lastColumn="0" w:noHBand="0" w:noVBand="1"/>
       </w:tblPr>
       <w:tblGrid>
         <w:gridCol w:w="9628"/>
       </w:tblGrid>
       <w:tr>
-        <w:trPr/>
         <w:tc>
           <w:tcPr>
             <w:tcW w:w="9628" w:type="dxa"/>
@@ -2725,10 +2587,8 @@
           </w:tcPr>
           <w:p>
             <w:pPr>
-              <w:pStyle w:val="Normal"/>
-              <w:spacing w:lineRule="auto" w:line="360"/>
+              <w:spacing w:line="360" w:lineRule="auto"/>
               <w:jc w:val="center"/>
-              <w:rPr/>
             </w:pPr>
             <w:r>
               <w:rPr>
@@ -2742,7 +2602,6 @@
         </w:tc>
       </w:tr>
       <w:tr>
-        <w:trPr/>
         <w:tc>
           <w:tcPr>
             <w:tcW w:w="9628" w:type="dxa"/>
@@ -2755,10 +2614,8 @@
           </w:tcPr>
           <w:p>
             <w:pPr>
-              <w:pStyle w:val="Normal"/>
-              <w:spacing w:lineRule="auto" w:line="360"/>
-              <w:jc w:val="both"/>
-              <w:rPr/>
+              <w:spacing w:line="360" w:lineRule="auto"/>
+              <w:jc w:val="both"/>
             </w:pPr>
             <w:r>
               <w:rPr>
@@ -2785,10 +2642,8 @@
           </w:p>
           <w:p>
             <w:pPr>
-              <w:pStyle w:val="Normal"/>
-              <w:spacing w:lineRule="auto" w:line="360"/>
-              <w:jc w:val="both"/>
-              <w:rPr/>
+              <w:spacing w:line="360" w:lineRule="auto"/>
+              <w:jc w:val="both"/>
             </w:pPr>
             <w:r>
               <w:rPr>
@@ -2815,10 +2670,8 @@
           </w:p>
           <w:p>
             <w:pPr>
-              <w:pStyle w:val="Normal"/>
-              <w:spacing w:lineRule="auto" w:line="360"/>
-              <w:jc w:val="both"/>
-              <w:rPr/>
+              <w:spacing w:line="360" w:lineRule="auto"/>
+              <w:jc w:val="both"/>
             </w:pPr>
             <w:r>
               <w:rPr>
@@ -2845,10 +2698,8 @@
           </w:p>
           <w:p>
             <w:pPr>
-              <w:pStyle w:val="Normal"/>
-              <w:spacing w:lineRule="auto" w:line="360"/>
-              <w:jc w:val="both"/>
-              <w:rPr/>
+              <w:spacing w:line="360" w:lineRule="auto"/>
+              <w:jc w:val="both"/>
             </w:pPr>
             <w:r>
               <w:rPr>
@@ -2875,10 +2726,8 @@
           </w:p>
           <w:p>
             <w:pPr>
-              <w:pStyle w:val="Normal"/>
-              <w:spacing w:lineRule="auto" w:line="360"/>
-              <w:jc w:val="both"/>
-              <w:rPr/>
+              <w:spacing w:line="360" w:lineRule="auto"/>
+              <w:jc w:val="both"/>
             </w:pPr>
             <w:r>
               <w:rPr>
@@ -2905,10 +2754,8 @@
           </w:p>
           <w:p>
             <w:pPr>
-              <w:pStyle w:val="Normal"/>
-              <w:spacing w:lineRule="auto" w:line="360"/>
-              <w:jc w:val="both"/>
-              <w:rPr/>
+              <w:spacing w:line="360" w:lineRule="auto"/>
+              <w:jc w:val="both"/>
             </w:pPr>
             <w:r>
               <w:rPr>
@@ -2951,10 +2798,8 @@
           </w:p>
           <w:p>
             <w:pPr>
-              <w:pStyle w:val="Normal"/>
-              <w:spacing w:lineRule="auto" w:line="360"/>
-              <w:jc w:val="both"/>
-              <w:rPr/>
+              <w:spacing w:line="360" w:lineRule="auto"/>
+              <w:jc w:val="both"/>
             </w:pPr>
             <w:r>
               <w:rPr>
@@ -2981,9 +2826,7 @@
           </w:p>
           <w:p>
             <w:pPr>
-              <w:pStyle w:val="Normal"/>
-              <w:spacing w:lineRule="auto" w:line="360"/>
-              <w:rPr/>
+              <w:spacing w:line="360" w:lineRule="auto"/>
             </w:pPr>
             <w:r>
               <w:rPr>
@@ -3015,6 +2858,120 @@
                 <w:szCs w:val="28"/>
               </w:rPr>
               <w:t>Tela 08</w:t>
+            </w:r>
+            <w:r>
+              <w:rPr>
+                <w:sz w:val="28"/>
+                <w:szCs w:val="28"/>
+              </w:rPr>
+              <w:t>)</w:t>
+            </w:r>
+          </w:p>
+        </w:tc>
+      </w:tr>
+      <w:tr>
+        <w:tc>
+          <w:tcPr>
+            <w:tcW w:w="9628" w:type="dxa"/>
+            <w:tcBorders>
+              <w:top w:val="single" w:sz="4" w:space="0" w:color="000000"/>
+              <w:left w:val="single" w:sz="4" w:space="0" w:color="000000"/>
+              <w:bottom w:val="single" w:sz="4" w:space="0" w:color="000000"/>
+              <w:right w:val="single" w:sz="4" w:space="0" w:color="000000"/>
+            </w:tcBorders>
+          </w:tcPr>
+          <w:p>
+            <w:pPr>
+              <w:spacing w:line="360" w:lineRule="auto"/>
+              <w:jc w:val="center"/>
+              <w:rPr>
+                <w:sz w:val="28"/>
+                <w:szCs w:val="28"/>
+              </w:rPr>
+            </w:pPr>
+            <w:r>
+              <w:rPr>
+                <w:b/>
+                <w:sz w:val="28"/>
+                <w:szCs w:val="28"/>
+              </w:rPr>
+              <w:t>Fluxo alternativo</w:t>
+            </w:r>
+          </w:p>
+        </w:tc>
+      </w:tr>
+      <w:tr>
+        <w:tc>
+          <w:tcPr>
+            <w:tcW w:w="9628" w:type="dxa"/>
+            <w:tcBorders>
+              <w:top w:val="single" w:sz="4" w:space="0" w:color="000000"/>
+              <w:left w:val="single" w:sz="4" w:space="0" w:color="000000"/>
+              <w:bottom w:val="single" w:sz="4" w:space="0" w:color="000000"/>
+              <w:right w:val="single" w:sz="4" w:space="0" w:color="000000"/>
+            </w:tcBorders>
+          </w:tcPr>
+          <w:p>
+            <w:pPr>
+              <w:spacing w:line="360" w:lineRule="auto"/>
+              <w:rPr>
+                <w:b/>
+                <w:sz w:val="28"/>
+                <w:szCs w:val="28"/>
+              </w:rPr>
+            </w:pPr>
+            <w:r>
+              <w:rPr>
+                <w:b/>
+                <w:sz w:val="28"/>
+                <w:szCs w:val="28"/>
+              </w:rPr>
+              <w:t xml:space="preserve">Passo 5: </w:t>
+            </w:r>
+            <w:r>
+              <w:rPr>
+                <w:sz w:val="28"/>
+                <w:szCs w:val="28"/>
+              </w:rPr>
+              <w:t>Caso o ator pressione o ícone “</w:t>
+            </w:r>
+            <w:r>
+              <w:rPr>
+                <w:b/>
+                <w:bCs/>
+                <w:sz w:val="28"/>
+                <w:szCs w:val="28"/>
+              </w:rPr>
+              <w:t>Carrinho de Compra</w:t>
+            </w:r>
+            <w:r>
+              <w:rPr>
+                <w:sz w:val="28"/>
+                <w:szCs w:val="28"/>
+              </w:rPr>
+              <w:t>”, sistema exibe</w:t>
+            </w:r>
+            <w:r>
+              <w:rPr>
+                <w:sz w:val="28"/>
+                <w:szCs w:val="28"/>
+              </w:rPr>
+              <w:t xml:space="preserve"> </w:t>
+            </w:r>
+            <w:r>
+              <w:rPr>
+                <w:sz w:val="28"/>
+                <w:szCs w:val="28"/>
+              </w:rPr>
+              <w:t>(</w:t>
+            </w:r>
+            <w:r>
+              <w:rPr>
+                <w:color w:val="FF0000"/>
+                <w:sz w:val="28"/>
+                <w:szCs w:val="28"/>
+              </w:rPr>
+              <w:t>Tela 07</w:t>
             </w:r>
             <w:r>
               <w:rPr>
@@ -3029,26 +2986,17 @@
     </w:tbl>
     <w:p>
       <w:pPr>
-        <w:pStyle w:val="Normal"/>
-        <w:spacing w:lineRule="auto" w:line="360"/>
+        <w:spacing w:line="360" w:lineRule="auto"/>
         <w:rPr>
           <w:sz w:val="28"/>
           <w:szCs w:val="28"/>
         </w:rPr>
       </w:pPr>
-      <w:r>
-        <w:rPr>
-          <w:sz w:val="28"/>
-          <w:szCs w:val="28"/>
-        </w:rPr>
-      </w:r>
     </w:p>
     <w:p>
       <w:pPr>
-        <w:pStyle w:val="Normal"/>
-        <w:spacing w:lineRule="auto" w:line="360"/>
+        <w:spacing w:line="360" w:lineRule="auto"/>
         <w:jc w:val="center"/>
-        <w:rPr/>
       </w:pPr>
       <w:r>
         <w:rPr>
@@ -3062,16 +3010,8 @@
     <w:tbl>
       <w:tblPr>
         <w:tblW w:w="9628" w:type="dxa"/>
-        <w:jc w:val="left"/>
-        <w:tblInd w:w="0" w:type="dxa"/>
         <w:tblLayout w:type="fixed"/>
-        <w:tblCellMar>
-          <w:top w:w="0" w:type="dxa"/>
-          <w:left w:w="108" w:type="dxa"/>
-          <w:bottom w:w="0" w:type="dxa"/>
-          <w:right w:w="108" w:type="dxa"/>
-        </w:tblCellMar>
-        <w:tblLook w:firstRow="0" w:noVBand="1" w:lastRow="0" w:firstColumn="0" w:lastColumn="0" w:noHBand="0" w:val="0400"/>
+        <w:tblLook w:val="0400" w:firstRow="0" w:lastRow="0" w:firstColumn="0" w:lastColumn="0" w:noHBand="0" w:noVBand="1"/>
       </w:tblPr>
       <w:tblGrid>
         <w:gridCol w:w="3209"/>
@@ -3079,7 +3019,6 @@
         <w:gridCol w:w="3210"/>
       </w:tblGrid>
       <w:tr>
-        <w:trPr/>
         <w:tc>
           <w:tcPr>
             <w:tcW w:w="3209" w:type="dxa"/>
@@ -3092,10 +3031,8 @@
           </w:tcPr>
           <w:p>
             <w:pPr>
-              <w:pStyle w:val="Normal"/>
-              <w:spacing w:lineRule="auto" w:line="360"/>
+              <w:spacing w:line="360" w:lineRule="auto"/>
               <w:jc w:val="center"/>
-              <w:rPr/>
             </w:pPr>
             <w:r>
               <w:rPr>
@@ -3118,10 +3055,8 @@
           </w:tcPr>
           <w:p>
             <w:pPr>
-              <w:pStyle w:val="Normal"/>
-              <w:spacing w:lineRule="auto" w:line="360"/>
+              <w:spacing w:line="360" w:lineRule="auto"/>
               <w:jc w:val="center"/>
-              <w:rPr/>
             </w:pPr>
             <w:r>
               <w:rPr>
@@ -3144,10 +3079,8 @@
           </w:tcPr>
           <w:p>
             <w:pPr>
-              <w:pStyle w:val="Normal"/>
-              <w:spacing w:lineRule="auto" w:line="360"/>
+              <w:spacing w:line="360" w:lineRule="auto"/>
               <w:jc w:val="center"/>
-              <w:rPr/>
             </w:pPr>
             <w:r>
               <w:rPr>
@@ -3160,7 +3093,6 @@
         </w:tc>
       </w:tr>
       <w:tr>
-        <w:trPr/>
         <w:tc>
           <w:tcPr>
             <w:tcW w:w="3209" w:type="dxa"/>
@@ -3173,10 +3105,8 @@
           </w:tcPr>
           <w:p>
             <w:pPr>
-              <w:pStyle w:val="Normal"/>
-              <w:spacing w:lineRule="auto" w:line="360"/>
+              <w:spacing w:line="360" w:lineRule="auto"/>
               <w:jc w:val="center"/>
-              <w:rPr/>
             </w:pPr>
             <w:r>
               <w:rPr>
@@ -3199,17 +3129,24 @@
           </w:tcPr>
           <w:p>
             <w:pPr>
-              <w:pStyle w:val="Normal"/>
-              <w:spacing w:lineRule="auto" w:line="360"/>
+              <w:spacing w:line="360" w:lineRule="auto"/>
               <w:jc w:val="center"/>
-              <w:rPr/>
-            </w:pPr>
-            <w:r>
-              <w:rPr>
-                <w:sz w:val="28"/>
-                <w:szCs w:val="28"/>
-              </w:rPr>
-              <w:t>Talysson Vasconcelos</w:t>
+            </w:pPr>
+            <w:proofErr w:type="spellStart"/>
+            <w:r>
+              <w:rPr>
+                <w:sz w:val="28"/>
+                <w:szCs w:val="28"/>
+              </w:rPr>
+              <w:t>Talysson</w:t>
+            </w:r>
+            <w:proofErr w:type="spellEnd"/>
+            <w:r>
+              <w:rPr>
+                <w:sz w:val="28"/>
+                <w:szCs w:val="28"/>
+              </w:rPr>
+              <w:t xml:space="preserve"> Vasconcelos</w:t>
             </w:r>
           </w:p>
         </w:tc>
@@ -3225,10 +3162,8 @@
           </w:tcPr>
           <w:p>
             <w:pPr>
-              <w:pStyle w:val="Normal"/>
-              <w:spacing w:lineRule="auto" w:line="360"/>
+              <w:spacing w:line="360" w:lineRule="auto"/>
               <w:jc w:val="center"/>
-              <w:rPr/>
             </w:pPr>
             <w:r>
               <w:rPr>
@@ -3236,6 +3171,117 @@
                 <w:szCs w:val="28"/>
               </w:rPr>
               <w:t>Criação da descrição do caso de uso</w:t>
+            </w:r>
+          </w:p>
+        </w:tc>
+      </w:tr>
+      <w:tr>
+        <w:tc>
+          <w:tcPr>
+            <w:tcW w:w="3209" w:type="dxa"/>
+            <w:tcBorders>
+              <w:top w:val="single" w:sz="4" w:space="0" w:color="000000"/>
+              <w:left w:val="single" w:sz="4" w:space="0" w:color="000000"/>
+              <w:bottom w:val="single" w:sz="4" w:space="0" w:color="000000"/>
+              <w:right w:val="single" w:sz="4" w:space="0" w:color="000000"/>
+            </w:tcBorders>
+          </w:tcPr>
+          <w:p>
+            <w:pPr>
+              <w:spacing w:line="360" w:lineRule="auto"/>
+              <w:jc w:val="center"/>
+              <w:rPr>
+                <w:sz w:val="28"/>
+                <w:szCs w:val="28"/>
+              </w:rPr>
+            </w:pPr>
+            <w:r>
+              <w:rPr>
+                <w:sz w:val="28"/>
+                <w:szCs w:val="28"/>
+              </w:rPr>
+              <w:t>11/06/2025</w:t>
+            </w:r>
+          </w:p>
+        </w:tc>
+        <w:tc>
+          <w:tcPr>
+            <w:tcW w:w="3209" w:type="dxa"/>
+            <w:tcBorders>
+              <w:top w:val="single" w:sz="4" w:space="0" w:color="000000"/>
+              <w:left w:val="single" w:sz="4" w:space="0" w:color="000000"/>
+              <w:bottom w:val="single" w:sz="4" w:space="0" w:color="000000"/>
+              <w:right w:val="single" w:sz="4" w:space="0" w:color="000000"/>
+            </w:tcBorders>
+          </w:tcPr>
+          <w:p>
+            <w:pPr>
+              <w:tabs>
+                <w:tab w:val="left" w:pos="449"/>
+              </w:tabs>
+              <w:spacing w:line="360" w:lineRule="auto"/>
+              <w:rPr>
+                <w:sz w:val="28"/>
+                <w:szCs w:val="28"/>
+              </w:rPr>
+            </w:pPr>
+            <w:r>
+              <w:rPr>
+                <w:sz w:val="28"/>
+                <w:szCs w:val="28"/>
+              </w:rPr>
+              <w:tab/>
+            </w:r>
+            <w:proofErr w:type="spellStart"/>
+            <w:r>
+              <w:rPr>
+                <w:sz w:val="28"/>
+                <w:szCs w:val="28"/>
+              </w:rPr>
+              <w:t>Rennê</w:t>
+            </w:r>
+            <w:proofErr w:type="spellEnd"/>
+            <w:r>
+              <w:rPr>
+                <w:sz w:val="28"/>
+                <w:szCs w:val="28"/>
+              </w:rPr>
+              <w:t xml:space="preserve"> Bispo</w:t>
+            </w:r>
+          </w:p>
+        </w:tc>
+        <w:tc>
+          <w:tcPr>
+            <w:tcW w:w="3210" w:type="dxa"/>
+            <w:tcBorders>
+              <w:top w:val="single" w:sz="4" w:space="0" w:color="000000"/>
+              <w:left w:val="single" w:sz="4" w:space="0" w:color="000000"/>
+              <w:bottom w:val="single" w:sz="4" w:space="0" w:color="000000"/>
+              <w:right w:val="single" w:sz="4" w:space="0" w:color="000000"/>
+            </w:tcBorders>
+          </w:tcPr>
+          <w:p>
+            <w:pPr>
+              <w:spacing w:line="360" w:lineRule="auto"/>
+              <w:jc w:val="center"/>
+              <w:rPr>
+                <w:sz w:val="28"/>
+                <w:szCs w:val="28"/>
+              </w:rPr>
+            </w:pPr>
+            <w:r>
+              <w:rPr>
+                <w:sz w:val="28"/>
+                <w:szCs w:val="28"/>
+              </w:rPr>
+              <w:t>Adicionado</w:t>
+            </w:r>
+            <w:r>
+              <w:rPr>
+                <w:sz w:val="28"/>
+                <w:szCs w:val="28"/>
+              </w:rPr>
+              <w:t xml:space="preserve"> fluxo alternativo </w:t>
             </w:r>
           </w:p>
         </w:tc>
@@ -3243,50 +3289,161 @@
     </w:tbl>
     <w:p>
       <w:pPr>
-        <w:pStyle w:val="Normal"/>
-        <w:spacing w:lineRule="auto" w:line="360"/>
+        <w:spacing w:line="360" w:lineRule="auto"/>
         <w:rPr>
           <w:sz w:val="28"/>
           <w:szCs w:val="28"/>
         </w:rPr>
       </w:pPr>
-      <w:r>
-        <w:rPr>
-          <w:sz w:val="28"/>
-          <w:szCs w:val="28"/>
-        </w:rPr>
-      </w:r>
     </w:p>
     <w:p>
       <w:pPr>
-        <w:pStyle w:val="Normal"/>
-        <w:spacing w:lineRule="auto" w:line="360"/>
+        <w:spacing w:line="360" w:lineRule="auto"/>
         <w:rPr>
           <w:u w:val="single"/>
         </w:rPr>
       </w:pPr>
-      <w:r>
-        <w:rPr>
-          <w:u w:val="single"/>
-        </w:rPr>
-      </w:r>
     </w:p>
     <w:sectPr>
-      <w:type w:val="nextPage"/>
       <w:pgSz w:w="11906" w:h="16838"/>
-      <w:pgMar w:left="1134" w:right="1134" w:gutter="0" w:header="0" w:top="1701" w:footer="0" w:bottom="1701"/>
-      <w:pgNumType w:start="1" w:fmt="decimal"/>
-      <w:formProt w:val="false"/>
-      <w:textDirection w:val="lrTb"/>
-      <w:docGrid w:type="default" w:linePitch="100" w:charSpace="0"/>
+      <w:pgMar w:top="1701" w:right="1134" w:bottom="1701" w:left="1134" w:header="0" w:footer="0" w:gutter="0"/>
+      <w:pgNumType w:start="1"/>
+      <w:cols w:space="720"/>
+      <w:formProt w:val="0"/>
+      <w:docGrid w:linePitch="100"/>
     </w:sectPr>
   </w:body>
 </w:document>
 </file>
 
 <file path=word/numbering.xml><?xml version="1.0" encoding="utf-8"?>
-<w:numbering xmlns:w="http://schemas.openxmlformats.org/wordprocessingml/2006/main" xmlns:o="urn:schemas-microsoft-com:office:office" xmlns:r="http://schemas.openxmlformats.org/officeDocument/2006/relationships" xmlns:v="urn:schemas-microsoft-com:vml" xmlns:mc="http://schemas.openxmlformats.org/markup-compatibility/2006" xmlns:w14="http://schemas.microsoft.com/office/word/2010/wordml" mc:Ignorable="w14">
-  <w:abstractNum w:abstractNumId="1">
+<w:numbering xmlns:wpc="http://schemas.microsoft.com/office/word/2010/wordprocessingCanvas" xmlns:cx="http://schemas.microsoft.com/office/drawing/2014/chartex" xmlns:cx1="http://schemas.microsoft.com/office/drawing/2015/9/8/chartex" xmlns:cx2="http://schemas.microsoft.com/office/drawing/2015/10/21/chartex" xmlns:cx3="http://schemas.microsoft.com/office/drawing/2016/5/9/chartex" xmlns:cx4="http://schemas.microsoft.com/office/drawing/2016/5/10/chartex" xmlns:cx5="http://schemas.microsoft.com/office/drawing/2016/5/11/chartex" xmlns:cx6="http://schemas.microsoft.com/office/drawing/2016/5/12/chartex" xmlns:cx7="http://schemas.microsoft.com/office/drawing/2016/5/13/chartex" xmlns:cx8="http://schemas.microsoft.com/office/drawing/2016/5/14/chartex" xmlns:mc="http://schemas.openxmlformats.org/markup-compatibility/2006" xmlns:aink="http://schemas.microsoft.com/office/drawing/2016/ink" xmlns:am3d="http://schemas.microsoft.com/office/drawing/2017/model3d" xmlns:o="urn:schemas-microsoft-com:office:office" xmlns:oel="http://schemas.microsoft.com/office/2019/extlst" xmlns:r="http://schemas.openxmlformats.org/officeDocument/2006/relationships" xmlns:m="http://schemas.openxmlformats.org/officeDocument/2006/math" xmlns:v="urn:schemas-microsoft-com:vml" xmlns:wp14="http://schemas.microsoft.com/office/word/2010/wordprocessingDrawing" xmlns:wp="http://schemas.openxmlformats.org/drawingml/2006/wordprocessingDrawing" xmlns:w10="urn:schemas-microsoft-com:office:word" xmlns:w="http://schemas.openxmlformats.org/wordprocessingml/2006/main" xmlns:w14="http://schemas.microsoft.com/office/word/2010/wordml" xmlns:w15="http://schemas.microsoft.com/office/word/2012/wordml" xmlns:w16cex="http://schemas.microsoft.com/office/word/2018/wordml/cex" xmlns:w16cid="http://schemas.microsoft.com/office/word/2016/wordml/cid" xmlns:w16="http://schemas.microsoft.com/office/word/2018/wordml" xmlns:w16du="http://schemas.microsoft.com/office/word/2023/wordml/word16du" xmlns:w16sdtdh="http://schemas.microsoft.com/office/word/2020/wordml/sdtdatahash" xmlns:w16se="http://schemas.microsoft.com/office/word/2015/wordml/symex" xmlns:wpg="http://schemas.microsoft.com/office/word/2010/wordprocessingGroup" xmlns:wpi="http://schemas.microsoft.com/office/word/2010/wordprocessingInk" xmlns:wne="http://schemas.microsoft.com/office/word/2006/wordml" xmlns:wps="http://schemas.microsoft.com/office/word/2010/wordprocessingShape" mc:Ignorable="w14 w15 w16se w16cid w16 w16cex w16sdtdh w16du wp14">
+  <w:abstractNum w:abstractNumId="0" w15:restartNumberingAfterBreak="0">
+    <w:nsid w:val="41D13E58"/>
+    <w:multiLevelType w:val="multilevel"/>
+    <w:tmpl w:val="02562052"/>
+    <w:lvl w:ilvl="0">
+      <w:start w:val="1"/>
+      <w:numFmt w:val="none"/>
+      <w:suff w:val="nothing"/>
+      <w:lvlText w:val=""/>
+      <w:lvlJc w:val="left"/>
+      <w:pPr>
+        <w:tabs>
+          <w:tab w:val="num" w:pos="0"/>
+        </w:tabs>
+        <w:ind w:left="0" w:firstLine="0"/>
+      </w:pPr>
+    </w:lvl>
+    <w:lvl w:ilvl="1">
+      <w:start w:val="1"/>
+      <w:numFmt w:val="none"/>
+      <w:suff w:val="nothing"/>
+      <w:lvlText w:val=""/>
+      <w:lvlJc w:val="left"/>
+      <w:pPr>
+        <w:tabs>
+          <w:tab w:val="num" w:pos="0"/>
+        </w:tabs>
+        <w:ind w:left="0" w:firstLine="0"/>
+      </w:pPr>
+    </w:lvl>
+    <w:lvl w:ilvl="2">
+      <w:start w:val="1"/>
+      <w:numFmt w:val="none"/>
+      <w:suff w:val="nothing"/>
+      <w:lvlText w:val=""/>
+      <w:lvlJc w:val="left"/>
+      <w:pPr>
+        <w:tabs>
+          <w:tab w:val="num" w:pos="0"/>
+        </w:tabs>
+        <w:ind w:left="0" w:firstLine="0"/>
+      </w:pPr>
+    </w:lvl>
+    <w:lvl w:ilvl="3">
+      <w:start w:val="1"/>
+      <w:numFmt w:val="none"/>
+      <w:suff w:val="nothing"/>
+      <w:lvlText w:val=""/>
+      <w:lvlJc w:val="left"/>
+      <w:pPr>
+        <w:tabs>
+          <w:tab w:val="num" w:pos="0"/>
+        </w:tabs>
+        <w:ind w:left="0" w:firstLine="0"/>
+      </w:pPr>
+    </w:lvl>
+    <w:lvl w:ilvl="4">
+      <w:start w:val="1"/>
+      <w:numFmt w:val="none"/>
+      <w:suff w:val="nothing"/>
+      <w:lvlText w:val=""/>
+      <w:lvlJc w:val="left"/>
+      <w:pPr>
+        <w:tabs>
+          <w:tab w:val="num" w:pos="0"/>
+        </w:tabs>
+        <w:ind w:left="0" w:firstLine="0"/>
+      </w:pPr>
+    </w:lvl>
+    <w:lvl w:ilvl="5">
+      <w:start w:val="1"/>
+      <w:numFmt w:val="none"/>
+      <w:suff w:val="nothing"/>
+      <w:lvlText w:val=""/>
+      <w:lvlJc w:val="left"/>
+      <w:pPr>
+        <w:tabs>
+          <w:tab w:val="num" w:pos="0"/>
+        </w:tabs>
+        <w:ind w:left="0" w:firstLine="0"/>
+      </w:pPr>
+    </w:lvl>
+    <w:lvl w:ilvl="6">
+      <w:start w:val="1"/>
+      <w:numFmt w:val="none"/>
+      <w:suff w:val="nothing"/>
+      <w:lvlText w:val=""/>
+      <w:lvlJc w:val="left"/>
+      <w:pPr>
+        <w:tabs>
+          <w:tab w:val="num" w:pos="0"/>
+        </w:tabs>
+        <w:ind w:left="0" w:firstLine="0"/>
+      </w:pPr>
+    </w:lvl>
+    <w:lvl w:ilvl="7">
+      <w:start w:val="1"/>
+      <w:numFmt w:val="none"/>
+      <w:suff w:val="nothing"/>
+      <w:lvlText w:val=""/>
+      <w:lvlJc w:val="left"/>
+      <w:pPr>
+        <w:tabs>
+          <w:tab w:val="num" w:pos="0"/>
+        </w:tabs>
+        <w:ind w:left="0" w:firstLine="0"/>
+      </w:pPr>
+    </w:lvl>
+    <w:lvl w:ilvl="8">
+      <w:start w:val="1"/>
+      <w:numFmt w:val="none"/>
+      <w:suff w:val="nothing"/>
+      <w:lvlText w:val=""/>
+      <w:lvlJc w:val="left"/>
+      <w:pPr>
+        <w:tabs>
+          <w:tab w:val="num" w:pos="0"/>
+        </w:tabs>
+        <w:ind w:left="0" w:firstLine="0"/>
+      </w:pPr>
+    </w:lvl>
+  </w:abstractNum>
+  <w:abstractNum w:abstractNumId="1" w15:restartNumberingAfterBreak="0">
+    <w:nsid w:val="64C93C07"/>
+    <w:multiLevelType w:val="multilevel"/>
+    <w:tmpl w:val="228CD344"/>
     <w:lvl w:ilvl="0">
       <w:start w:val="1"/>
       <w:numFmt w:val="lowerLetter"/>
@@ -3299,8 +3456,8 @@
         <w:ind w:left="720" w:hanging="360"/>
       </w:pPr>
       <w:rPr>
+        <w:color w:val="000000"/>
         <w:u w:val="none"/>
-        <w:color w:val="000000"/>
       </w:rPr>
     </w:lvl>
     <w:lvl w:ilvl="1">
@@ -3424,140 +3581,21 @@
       </w:rPr>
     </w:lvl>
   </w:abstractNum>
-  <w:abstractNum w:abstractNumId="2">
-    <w:lvl w:ilvl="0">
-      <w:start w:val="1"/>
-      <w:numFmt w:val="none"/>
-      <w:suff w:val="nothing"/>
-      <w:lvlText w:val=""/>
-      <w:lvlJc w:val="left"/>
-      <w:pPr>
-        <w:tabs>
-          <w:tab w:val="num" w:pos="0"/>
-        </w:tabs>
-        <w:ind w:left="0" w:hanging="0"/>
-      </w:pPr>
-    </w:lvl>
-    <w:lvl w:ilvl="1">
-      <w:start w:val="1"/>
-      <w:numFmt w:val="none"/>
-      <w:suff w:val="nothing"/>
-      <w:lvlText w:val=""/>
-      <w:lvlJc w:val="left"/>
-      <w:pPr>
-        <w:tabs>
-          <w:tab w:val="num" w:pos="0"/>
-        </w:tabs>
-        <w:ind w:left="0" w:hanging="0"/>
-      </w:pPr>
-    </w:lvl>
-    <w:lvl w:ilvl="2">
-      <w:start w:val="1"/>
-      <w:numFmt w:val="none"/>
-      <w:suff w:val="nothing"/>
-      <w:lvlText w:val=""/>
-      <w:lvlJc w:val="left"/>
-      <w:pPr>
-        <w:tabs>
-          <w:tab w:val="num" w:pos="0"/>
-        </w:tabs>
-        <w:ind w:left="0" w:hanging="0"/>
-      </w:pPr>
-    </w:lvl>
-    <w:lvl w:ilvl="3">
-      <w:start w:val="1"/>
-      <w:numFmt w:val="none"/>
-      <w:suff w:val="nothing"/>
-      <w:lvlText w:val=""/>
-      <w:lvlJc w:val="left"/>
-      <w:pPr>
-        <w:tabs>
-          <w:tab w:val="num" w:pos="0"/>
-        </w:tabs>
-        <w:ind w:left="0" w:hanging="0"/>
-      </w:pPr>
-    </w:lvl>
-    <w:lvl w:ilvl="4">
-      <w:start w:val="1"/>
-      <w:numFmt w:val="none"/>
-      <w:suff w:val="nothing"/>
-      <w:lvlText w:val=""/>
-      <w:lvlJc w:val="left"/>
-      <w:pPr>
-        <w:tabs>
-          <w:tab w:val="num" w:pos="0"/>
-        </w:tabs>
-        <w:ind w:left="0" w:hanging="0"/>
-      </w:pPr>
-    </w:lvl>
-    <w:lvl w:ilvl="5">
-      <w:start w:val="1"/>
-      <w:numFmt w:val="none"/>
-      <w:suff w:val="nothing"/>
-      <w:lvlText w:val=""/>
-      <w:lvlJc w:val="left"/>
-      <w:pPr>
-        <w:tabs>
-          <w:tab w:val="num" w:pos="0"/>
-        </w:tabs>
-        <w:ind w:left="0" w:hanging="0"/>
-      </w:pPr>
-    </w:lvl>
-    <w:lvl w:ilvl="6">
-      <w:start w:val="1"/>
-      <w:numFmt w:val="none"/>
-      <w:suff w:val="nothing"/>
-      <w:lvlText w:val=""/>
-      <w:lvlJc w:val="left"/>
-      <w:pPr>
-        <w:tabs>
-          <w:tab w:val="num" w:pos="0"/>
-        </w:tabs>
-        <w:ind w:left="0" w:hanging="0"/>
-      </w:pPr>
-    </w:lvl>
-    <w:lvl w:ilvl="7">
-      <w:start w:val="1"/>
-      <w:numFmt w:val="none"/>
-      <w:suff w:val="nothing"/>
-      <w:lvlText w:val=""/>
-      <w:lvlJc w:val="left"/>
-      <w:pPr>
-        <w:tabs>
-          <w:tab w:val="num" w:pos="0"/>
-        </w:tabs>
-        <w:ind w:left="0" w:hanging="0"/>
-      </w:pPr>
-    </w:lvl>
-    <w:lvl w:ilvl="8">
-      <w:start w:val="1"/>
-      <w:numFmt w:val="none"/>
-      <w:suff w:val="nothing"/>
-      <w:lvlText w:val=""/>
-      <w:lvlJc w:val="left"/>
-      <w:pPr>
-        <w:tabs>
-          <w:tab w:val="num" w:pos="0"/>
-        </w:tabs>
-        <w:ind w:left="0" w:hanging="0"/>
-      </w:pPr>
-    </w:lvl>
-  </w:abstractNum>
-  <w:num w:numId="1">
+  <w:num w:numId="1" w16cid:durableId="1582719055">
     <w:abstractNumId w:val="1"/>
   </w:num>
-  <w:num w:numId="2">
-    <w:abstractNumId w:val="2"/>
+  <w:num w:numId="2" w16cid:durableId="1119299579">
+    <w:abstractNumId w:val="0"/>
   </w:num>
 </w:numbering>
 </file>
 
 <file path=word/styles.xml><?xml version="1.0" encoding="utf-8"?>
-<w:styles xmlns:w="http://schemas.openxmlformats.org/wordprocessingml/2006/main" xmlns:w14="http://schemas.microsoft.com/office/word/2010/wordml" xmlns:mc="http://schemas.openxmlformats.org/markup-compatibility/2006" mc:Ignorable="w14">
+<w:styles xmlns:mc="http://schemas.openxmlformats.org/markup-compatibility/2006" xmlns:r="http://schemas.openxmlformats.org/officeDocument/2006/relationships" xmlns:w="http://schemas.openxmlformats.org/wordprocessingml/2006/main" xmlns:w14="http://schemas.microsoft.com/office/word/2010/wordml" xmlns:w15="http://schemas.microsoft.com/office/word/2012/wordml" xmlns:w16cex="http://schemas.microsoft.com/office/word/2018/wordml/cex" xmlns:w16cid="http://schemas.microsoft.com/office/word/2016/wordml/cid" xmlns:w16="http://schemas.microsoft.com/office/word/2018/wordml" xmlns:w16du="http://schemas.microsoft.com/office/word/2023/wordml/word16du" xmlns:w16sdtdh="http://schemas.microsoft.com/office/word/2020/wordml/sdtdatahash" xmlns:w16se="http://schemas.microsoft.com/office/word/2015/wordml/symex" mc:Ignorable="w14 w15 w16se w16cid w16 w16cex w16sdtdh w16du">
   <w:docDefaults>
     <w:rPrDefault>
       <w:rPr>
-        <w:rFonts w:ascii="Aptos" w:hAnsi="Aptos" w:eastAsia="Aptos" w:cs="" w:asciiTheme="minorHAnsi" w:cstheme="minorBidi" w:eastAsiaTheme="minorHAnsi" w:hAnsiTheme="minorHAnsi"/>
+        <w:rFonts w:asciiTheme="minorHAnsi" w:eastAsiaTheme="minorHAnsi" w:hAnsiTheme="minorHAnsi" w:cstheme="minorBidi"/>
         <w:kern w:val="2"/>
         <w:sz w:val="22"/>
         <w:szCs w:val="22"/>
@@ -3567,21 +3605,21 @@
     </w:rPrDefault>
     <w:pPrDefault>
       <w:pPr>
-        <w:suppressAutoHyphens w:val="true"/>
+        <w:suppressAutoHyphens/>
       </w:pPr>
     </w:pPrDefault>
   </w:docDefaults>
   <w:latentStyles w:defLockedState="0" w:defUIPriority="99" w:defSemiHidden="0" w:defUnhideWhenUsed="0" w:defQFormat="0" w:count="376">
     <w:lsdException w:name="Normal" w:uiPriority="0" w:qFormat="1"/>
     <w:lsdException w:name="heading 1" w:uiPriority="9" w:qFormat="1"/>
-    <w:lsdException w:name="heading 2" w:uiPriority="9" w:semiHidden="1" w:unhideWhenUsed="1" w:qFormat="1"/>
-    <w:lsdException w:name="heading 3" w:uiPriority="9" w:semiHidden="1" w:unhideWhenUsed="1" w:qFormat="1"/>
-    <w:lsdException w:name="heading 4" w:uiPriority="9" w:semiHidden="1" w:unhideWhenUsed="1" w:qFormat="1"/>
-    <w:lsdException w:name="heading 5" w:uiPriority="9" w:semiHidden="1" w:unhideWhenUsed="1" w:qFormat="1"/>
-    <w:lsdException w:name="heading 6" w:uiPriority="9" w:semiHidden="1" w:unhideWhenUsed="1" w:qFormat="1"/>
-    <w:lsdException w:name="heading 7" w:uiPriority="9" w:semiHidden="1" w:unhideWhenUsed="1" w:qFormat="1"/>
-    <w:lsdException w:name="heading 8" w:uiPriority="9" w:semiHidden="1" w:unhideWhenUsed="1" w:qFormat="1"/>
-    <w:lsdException w:name="heading 9" w:uiPriority="9" w:semiHidden="1" w:unhideWhenUsed="1" w:qFormat="1"/>
+    <w:lsdException w:name="heading 2" w:semiHidden="1" w:uiPriority="9" w:unhideWhenUsed="1" w:qFormat="1"/>
+    <w:lsdException w:name="heading 3" w:semiHidden="1" w:uiPriority="9" w:unhideWhenUsed="1" w:qFormat="1"/>
+    <w:lsdException w:name="heading 4" w:semiHidden="1" w:uiPriority="9" w:unhideWhenUsed="1" w:qFormat="1"/>
+    <w:lsdException w:name="heading 5" w:semiHidden="1" w:uiPriority="9" w:unhideWhenUsed="1" w:qFormat="1"/>
+    <w:lsdException w:name="heading 6" w:semiHidden="1" w:uiPriority="9" w:unhideWhenUsed="1" w:qFormat="1"/>
+    <w:lsdException w:name="heading 7" w:semiHidden="1" w:uiPriority="9" w:unhideWhenUsed="1" w:qFormat="1"/>
+    <w:lsdException w:name="heading 8" w:semiHidden="1" w:uiPriority="9" w:unhideWhenUsed="1" w:qFormat="1"/>
+    <w:lsdException w:name="heading 9" w:semiHidden="1" w:uiPriority="9" w:unhideWhenUsed="1" w:qFormat="1"/>
     <w:lsdException w:name="index 1" w:semiHidden="1" w:unhideWhenUsed="1"/>
     <w:lsdException w:name="index 2" w:semiHidden="1" w:unhideWhenUsed="1"/>
     <w:lsdException w:name="index 3" w:semiHidden="1" w:unhideWhenUsed="1"/>
@@ -3591,22 +3629,22 @@
     <w:lsdException w:name="index 7" w:semiHidden="1" w:unhideWhenUsed="1"/>
     <w:lsdException w:name="index 8" w:semiHidden="1" w:unhideWhenUsed="1"/>
     <w:lsdException w:name="index 9" w:semiHidden="1" w:unhideWhenUsed="1"/>
-    <w:lsdException w:name="toc 1" w:uiPriority="39" w:semiHidden="1" w:unhideWhenUsed="1"/>
-    <w:lsdException w:name="toc 2" w:uiPriority="39" w:semiHidden="1" w:unhideWhenUsed="1"/>
-    <w:lsdException w:name="toc 3" w:uiPriority="39" w:semiHidden="1" w:unhideWhenUsed="1"/>
-    <w:lsdException w:name="toc 4" w:uiPriority="39" w:semiHidden="1" w:unhideWhenUsed="1"/>
-    <w:lsdException w:name="toc 5" w:uiPriority="39" w:semiHidden="1" w:unhideWhenUsed="1"/>
-    <w:lsdException w:name="toc 6" w:uiPriority="39" w:semiHidden="1" w:unhideWhenUsed="1"/>
-    <w:lsdException w:name="toc 7" w:uiPriority="39" w:semiHidden="1" w:unhideWhenUsed="1"/>
-    <w:lsdException w:name="toc 8" w:uiPriority="39" w:semiHidden="1" w:unhideWhenUsed="1"/>
-    <w:lsdException w:name="toc 9" w:uiPriority="39" w:semiHidden="1" w:unhideWhenUsed="1"/>
+    <w:lsdException w:name="toc 1" w:semiHidden="1" w:uiPriority="39" w:unhideWhenUsed="1"/>
+    <w:lsdException w:name="toc 2" w:semiHidden="1" w:uiPriority="39" w:unhideWhenUsed="1"/>
+    <w:lsdException w:name="toc 3" w:semiHidden="1" w:uiPriority="39" w:unhideWhenUsed="1"/>
+    <w:lsdException w:name="toc 4" w:semiHidden="1" w:uiPriority="39" w:unhideWhenUsed="1"/>
+    <w:lsdException w:name="toc 5" w:semiHidden="1" w:uiPriority="39" w:unhideWhenUsed="1"/>
+    <w:lsdException w:name="toc 6" w:semiHidden="1" w:uiPriority="39" w:unhideWhenUsed="1"/>
+    <w:lsdException w:name="toc 7" w:semiHidden="1" w:uiPriority="39" w:unhideWhenUsed="1"/>
+    <w:lsdException w:name="toc 8" w:semiHidden="1" w:uiPriority="39" w:unhideWhenUsed="1"/>
+    <w:lsdException w:name="toc 9" w:semiHidden="1" w:uiPriority="39" w:unhideWhenUsed="1"/>
     <w:lsdException w:name="Normal Indent" w:semiHidden="1" w:unhideWhenUsed="1"/>
     <w:lsdException w:name="footnote text" w:semiHidden="1" w:unhideWhenUsed="1"/>
     <w:lsdException w:name="annotation text" w:semiHidden="1" w:unhideWhenUsed="1"/>
     <w:lsdException w:name="header" w:semiHidden="1" w:unhideWhenUsed="1"/>
     <w:lsdException w:name="footer" w:semiHidden="1" w:unhideWhenUsed="1"/>
     <w:lsdException w:name="index heading" w:semiHidden="1" w:unhideWhenUsed="1"/>
-    <w:lsdException w:name="caption" w:uiPriority="35" w:semiHidden="1" w:unhideWhenUsed="1" w:qFormat="1"/>
+    <w:lsdException w:name="caption" w:semiHidden="1" w:uiPriority="35" w:unhideWhenUsed="1" w:qFormat="1"/>
     <w:lsdException w:name="table of figures" w:semiHidden="1" w:unhideWhenUsed="1"/>
     <w:lsdException w:name="envelope address" w:semiHidden="1" w:unhideWhenUsed="1"/>
     <w:lsdException w:name="envelope return" w:semiHidden="1" w:unhideWhenUsed="1"/>
@@ -3637,7 +3675,7 @@
     <w:lsdException w:name="Title" w:uiPriority="10" w:qFormat="1"/>
     <w:lsdException w:name="Closing" w:semiHidden="1" w:unhideWhenUsed="1"/>
     <w:lsdException w:name="Signature" w:semiHidden="1" w:unhideWhenUsed="1"/>
-    <w:lsdException w:name="Default Paragraph Font" w:uiPriority="1" w:semiHidden="1" w:unhideWhenUsed="1"/>
+    <w:lsdException w:name="Default Paragraph Font" w:semiHidden="1" w:uiPriority="1" w:unhideWhenUsed="1"/>
     <w:lsdException w:name="Body Text" w:semiHidden="1" w:unhideWhenUsed="1"/>
     <w:lsdException w:name="Body Text Indent" w:semiHidden="1" w:unhideWhenUsed="1"/>
     <w:lsdException w:name="List Continue" w:semiHidden="1" w:unhideWhenUsed="1"/>
@@ -3837,8 +3875,8 @@
     <w:lsdException w:name="Subtle Reference" w:uiPriority="31" w:qFormat="1"/>
     <w:lsdException w:name="Intense Reference" w:uiPriority="32" w:qFormat="1"/>
     <w:lsdException w:name="Book Title" w:uiPriority="33" w:qFormat="1"/>
-    <w:lsdException w:name="Bibliography" w:uiPriority="37" w:semiHidden="1" w:unhideWhenUsed="1"/>
-    <w:lsdException w:name="TOC Heading" w:uiPriority="39" w:semiHidden="1" w:unhideWhenUsed="1" w:qFormat="1"/>
+    <w:lsdException w:name="Bibliography" w:semiHidden="1" w:uiPriority="37" w:unhideWhenUsed="1"/>
+    <w:lsdException w:name="TOC Heading" w:semiHidden="1" w:uiPriority="39" w:unhideWhenUsed="1" w:qFormat="1"/>
     <w:lsdException w:name="Plain Table 1" w:uiPriority="41"/>
     <w:lsdException w:name="Plain Table 2" w:uiPriority="42"/>
     <w:lsdException w:name="Plain Table 3" w:uiPriority="43"/>
@@ -3949,49 +3987,42 @@
     <w:lsdException w:name="Unresolved Mention" w:semiHidden="1" w:unhideWhenUsed="1"/>
     <w:lsdException w:name="Smart Link" w:semiHidden="1" w:unhideWhenUsed="1"/>
   </w:latentStyles>
-  <w:style w:type="paragraph" w:styleId="Normal" w:default="1">
+  <w:style w:type="paragraph" w:default="1" w:styleId="Normal">
     <w:name w:val="Normal"/>
     <w:qFormat/>
-    <w:rsid w:val="0019064b"/>
-    <w:pPr>
-      <w:widowControl/>
-      <w:bidi w:val="0"/>
-      <w:spacing w:lineRule="auto" w:line="240" w:before="0" w:after="0"/>
-      <w:jc w:val="left"/>
-    </w:pPr>
+    <w:rsid w:val="0019064B"/>
     <w:rPr>
-      <w:rFonts w:ascii="Times New Roman" w:hAnsi="Times New Roman" w:eastAsia="Times New Roman" w:cs="Times New Roman"/>
-      <w:color w:val="auto"/>
+      <w:rFonts w:ascii="Times New Roman" w:eastAsia="Times New Roman" w:hAnsi="Times New Roman" w:cs="Times New Roman"/>
       <w:kern w:val="0"/>
       <w:sz w:val="24"/>
       <w:szCs w:val="24"/>
-      <w:lang w:eastAsia="pt-BR" w:val="pt-BR" w:bidi="ar-SA"/>
+      <w:lang w:eastAsia="pt-BR"/>
       <w14:ligatures w14:val="none"/>
     </w:rPr>
   </w:style>
-  <w:style w:type="paragraph" w:styleId="Heading1">
-    <w:name w:val="Heading 1"/>
+  <w:style w:type="paragraph" w:styleId="Ttulo1">
+    <w:name w:val="heading 1"/>
     <w:basedOn w:val="Normal"/>
     <w:next w:val="Normal"/>
     <w:link w:val="Ttulo1Char"/>
     <w:uiPriority w:val="9"/>
     <w:qFormat/>
-    <w:rsid w:val="00422e5b"/>
+    <w:rsid w:val="00422E5B"/>
     <w:pPr>
-      <w:keepNext w:val="true"/>
+      <w:keepNext/>
       <w:keepLines/>
       <w:spacing w:before="360" w:after="80"/>
       <w:outlineLvl w:val="0"/>
     </w:pPr>
     <w:rPr>
-      <w:rFonts w:ascii="Aptos Display" w:hAnsi="Aptos Display" w:eastAsia="" w:cs="" w:asciiTheme="majorHAnsi" w:cstheme="majorBidi" w:eastAsiaTheme="majorEastAsia" w:hAnsiTheme="majorHAnsi"/>
-      <w:color w:themeColor="accent1" w:themeShade="bf" w:val="0F4761"/>
+      <w:rFonts w:asciiTheme="majorHAnsi" w:eastAsiaTheme="majorEastAsia" w:hAnsiTheme="majorHAnsi" w:cstheme="majorBidi"/>
+      <w:color w:val="0F4761" w:themeColor="accent1" w:themeShade="BF"/>
       <w:sz w:val="40"/>
       <w:szCs w:val="40"/>
     </w:rPr>
   </w:style>
-  <w:style w:type="paragraph" w:styleId="Heading2">
-    <w:name w:val="Heading 2"/>
+  <w:style w:type="paragraph" w:styleId="Ttulo2">
+    <w:name w:val="heading 2"/>
     <w:basedOn w:val="Normal"/>
     <w:next w:val="Normal"/>
     <w:link w:val="Ttulo2Char"/>
@@ -3999,22 +4030,22 @@
     <w:semiHidden/>
     <w:unhideWhenUsed/>
     <w:qFormat/>
-    <w:rsid w:val="00422e5b"/>
+    <w:rsid w:val="00422E5B"/>
     <w:pPr>
-      <w:keepNext w:val="true"/>
+      <w:keepNext/>
       <w:keepLines/>
       <w:spacing w:before="160" w:after="80"/>
       <w:outlineLvl w:val="1"/>
     </w:pPr>
     <w:rPr>
-      <w:rFonts w:ascii="Aptos Display" w:hAnsi="Aptos Display" w:eastAsia="" w:cs="" w:asciiTheme="majorHAnsi" w:cstheme="majorBidi" w:eastAsiaTheme="majorEastAsia" w:hAnsiTheme="majorHAnsi"/>
-      <w:color w:themeColor="accent1" w:themeShade="bf" w:val="0F4761"/>
+      <w:rFonts w:asciiTheme="majorHAnsi" w:eastAsiaTheme="majorEastAsia" w:hAnsiTheme="majorHAnsi" w:cstheme="majorBidi"/>
+      <w:color w:val="0F4761" w:themeColor="accent1" w:themeShade="BF"/>
       <w:sz w:val="32"/>
       <w:szCs w:val="32"/>
     </w:rPr>
   </w:style>
-  <w:style w:type="paragraph" w:styleId="Heading3">
-    <w:name w:val="Heading 3"/>
+  <w:style w:type="paragraph" w:styleId="Ttulo3">
+    <w:name w:val="heading 3"/>
     <w:basedOn w:val="Normal"/>
     <w:next w:val="Normal"/>
     <w:link w:val="Ttulo3Char"/>
@@ -4022,22 +4053,22 @@
     <w:semiHidden/>
     <w:unhideWhenUsed/>
     <w:qFormat/>
-    <w:rsid w:val="00422e5b"/>
+    <w:rsid w:val="00422E5B"/>
     <w:pPr>
-      <w:keepNext w:val="true"/>
+      <w:keepNext/>
       <w:keepLines/>
       <w:spacing w:before="160" w:after="80"/>
       <w:outlineLvl w:val="2"/>
     </w:pPr>
     <w:rPr>
-      <w:rFonts w:eastAsia="" w:cs="" w:cstheme="majorBidi" w:eastAsiaTheme="majorEastAsia"/>
-      <w:color w:themeColor="accent1" w:themeShade="bf" w:val="0F4761"/>
+      <w:rFonts w:eastAsiaTheme="majorEastAsia" w:cstheme="majorBidi"/>
+      <w:color w:val="0F4761" w:themeColor="accent1" w:themeShade="BF"/>
       <w:sz w:val="28"/>
       <w:szCs w:val="28"/>
     </w:rPr>
   </w:style>
-  <w:style w:type="paragraph" w:styleId="Heading4">
-    <w:name w:val="Heading 4"/>
+  <w:style w:type="paragraph" w:styleId="Ttulo4">
+    <w:name w:val="heading 4"/>
     <w:basedOn w:val="Normal"/>
     <w:next w:val="Normal"/>
     <w:link w:val="Ttulo4Char"/>
@@ -4045,22 +4076,22 @@
     <w:semiHidden/>
     <w:unhideWhenUsed/>
     <w:qFormat/>
-    <w:rsid w:val="00422e5b"/>
+    <w:rsid w:val="00422E5B"/>
     <w:pPr>
-      <w:keepNext w:val="true"/>
+      <w:keepNext/>
       <w:keepLines/>
       <w:spacing w:before="80" w:after="40"/>
       <w:outlineLvl w:val="3"/>
     </w:pPr>
     <w:rPr>
-      <w:rFonts w:eastAsia="" w:cs="" w:cstheme="majorBidi" w:eastAsiaTheme="majorEastAsia"/>
+      <w:rFonts w:eastAsiaTheme="majorEastAsia" w:cstheme="majorBidi"/>
       <w:i/>
       <w:iCs/>
-      <w:color w:themeColor="accent1" w:themeShade="bf" w:val="0F4761"/>
+      <w:color w:val="0F4761" w:themeColor="accent1" w:themeShade="BF"/>
     </w:rPr>
   </w:style>
-  <w:style w:type="paragraph" w:styleId="Heading5">
-    <w:name w:val="Heading 5"/>
+  <w:style w:type="paragraph" w:styleId="Ttulo5">
+    <w:name w:val="heading 5"/>
     <w:basedOn w:val="Normal"/>
     <w:next w:val="Normal"/>
     <w:link w:val="Ttulo5Char"/>
@@ -4068,20 +4099,20 @@
     <w:semiHidden/>
     <w:unhideWhenUsed/>
     <w:qFormat/>
-    <w:rsid w:val="00422e5b"/>
+    <w:rsid w:val="00422E5B"/>
     <w:pPr>
-      <w:keepNext w:val="true"/>
+      <w:keepNext/>
       <w:keepLines/>
       <w:spacing w:before="80" w:after="40"/>
       <w:outlineLvl w:val="4"/>
     </w:pPr>
     <w:rPr>
-      <w:rFonts w:eastAsia="" w:cs="" w:cstheme="majorBidi" w:eastAsiaTheme="majorEastAsia"/>
-      <w:color w:themeColor="accent1" w:themeShade="bf" w:val="0F4761"/>
+      <w:rFonts w:eastAsiaTheme="majorEastAsia" w:cstheme="majorBidi"/>
+      <w:color w:val="0F4761" w:themeColor="accent1" w:themeShade="BF"/>
     </w:rPr>
   </w:style>
-  <w:style w:type="paragraph" w:styleId="Heading6">
-    <w:name w:val="Heading 6"/>
+  <w:style w:type="paragraph" w:styleId="Ttulo6">
+    <w:name w:val="heading 6"/>
     <w:basedOn w:val="Normal"/>
     <w:next w:val="Normal"/>
     <w:link w:val="Ttulo6Char"/>
@@ -4089,22 +4120,22 @@
     <w:semiHidden/>
     <w:unhideWhenUsed/>
     <w:qFormat/>
-    <w:rsid w:val="00422e5b"/>
+    <w:rsid w:val="00422E5B"/>
     <w:pPr>
-      <w:keepNext w:val="true"/>
+      <w:keepNext/>
       <w:keepLines/>
-      <w:spacing w:before="40" w:after="0"/>
+      <w:spacing w:before="40"/>
       <w:outlineLvl w:val="5"/>
     </w:pPr>
     <w:rPr>
-      <w:rFonts w:eastAsia="" w:cs="" w:cstheme="majorBidi" w:eastAsiaTheme="majorEastAsia"/>
+      <w:rFonts w:eastAsiaTheme="majorEastAsia" w:cstheme="majorBidi"/>
       <w:i/>
       <w:iCs/>
-      <w:color w:themeColor="text1" w:themeTint="a6" w:val="595959"/>
+      <w:color w:val="595959" w:themeColor="text1" w:themeTint="A6"/>
     </w:rPr>
   </w:style>
-  <w:style w:type="paragraph" w:styleId="Heading7">
-    <w:name w:val="Heading 7"/>
+  <w:style w:type="paragraph" w:styleId="Ttulo7">
+    <w:name w:val="heading 7"/>
     <w:basedOn w:val="Normal"/>
     <w:next w:val="Normal"/>
     <w:link w:val="Ttulo7Char"/>
@@ -4112,20 +4143,20 @@
     <w:semiHidden/>
     <w:unhideWhenUsed/>
     <w:qFormat/>
-    <w:rsid w:val="00422e5b"/>
+    <w:rsid w:val="00422E5B"/>
     <w:pPr>
-      <w:keepNext w:val="true"/>
+      <w:keepNext/>
       <w:keepLines/>
-      <w:spacing w:before="40" w:after="0"/>
+      <w:spacing w:before="40"/>
       <w:outlineLvl w:val="6"/>
     </w:pPr>
     <w:rPr>
-      <w:rFonts w:eastAsia="" w:cs="" w:cstheme="majorBidi" w:eastAsiaTheme="majorEastAsia"/>
-      <w:color w:themeColor="text1" w:themeTint="a6" w:val="595959"/>
+      <w:rFonts w:eastAsiaTheme="majorEastAsia" w:cstheme="majorBidi"/>
+      <w:color w:val="595959" w:themeColor="text1" w:themeTint="A6"/>
     </w:rPr>
   </w:style>
-  <w:style w:type="paragraph" w:styleId="Heading8">
-    <w:name w:val="Heading 8"/>
+  <w:style w:type="paragraph" w:styleId="Ttulo8">
+    <w:name w:val="heading 8"/>
     <w:basedOn w:val="Normal"/>
     <w:next w:val="Normal"/>
     <w:link w:val="Ttulo8Char"/>
@@ -4133,21 +4164,21 @@
     <w:semiHidden/>
     <w:unhideWhenUsed/>
     <w:qFormat/>
-    <w:rsid w:val="00422e5b"/>
+    <w:rsid w:val="00422E5B"/>
     <w:pPr>
-      <w:keepNext w:val="true"/>
+      <w:keepNext/>
       <w:keepLines/>
       <w:outlineLvl w:val="7"/>
     </w:pPr>
     <w:rPr>
-      <w:rFonts w:eastAsia="" w:cs="" w:cstheme="majorBidi" w:eastAsiaTheme="majorEastAsia"/>
+      <w:rFonts w:eastAsiaTheme="majorEastAsia" w:cstheme="majorBidi"/>
       <w:i/>
       <w:iCs/>
-      <w:color w:themeColor="text1" w:themeTint="d8" w:val="272727"/>
+      <w:color w:val="272727" w:themeColor="text1" w:themeTint="D8"/>
     </w:rPr>
   </w:style>
-  <w:style w:type="paragraph" w:styleId="Heading9">
-    <w:name w:val="Heading 9"/>
+  <w:style w:type="paragraph" w:styleId="Ttulo9">
+    <w:name w:val="heading 9"/>
     <w:basedOn w:val="Normal"/>
     <w:next w:val="Normal"/>
     <w:link w:val="Ttulo9Char"/>
@@ -4155,257 +4186,289 @@
     <w:semiHidden/>
     <w:unhideWhenUsed/>
     <w:qFormat/>
-    <w:rsid w:val="00422e5b"/>
+    <w:rsid w:val="00422E5B"/>
     <w:pPr>
-      <w:keepNext w:val="true"/>
+      <w:keepNext/>
       <w:keepLines/>
       <w:outlineLvl w:val="8"/>
     </w:pPr>
     <w:rPr>
-      <w:rFonts w:eastAsia="" w:cs="" w:cstheme="majorBidi" w:eastAsiaTheme="majorEastAsia"/>
-      <w:color w:themeColor="text1" w:themeTint="d8" w:val="272727"/>
+      <w:rFonts w:eastAsiaTheme="majorEastAsia" w:cstheme="majorBidi"/>
+      <w:color w:val="272727" w:themeColor="text1" w:themeTint="D8"/>
     </w:rPr>
   </w:style>
-  <w:style w:type="character" w:styleId="DefaultParagraphFont" w:default="1">
+  <w:style w:type="character" w:default="1" w:styleId="Fontepargpadro">
     <w:name w:val="Default Paragraph Font"/>
     <w:uiPriority w:val="1"/>
+    <w:unhideWhenUsed/>
+  </w:style>
+  <w:style w:type="table" w:default="1" w:styleId="Tabelanormal">
+    <w:name w:val="Normal Table"/>
+    <w:uiPriority w:val="99"/>
     <w:semiHidden/>
     <w:unhideWhenUsed/>
-    <w:qFormat/>
-    <w:rPr/>
+    <w:tblPr>
+      <w:tblInd w:w="0" w:type="dxa"/>
+      <w:tblCellMar>
+        <w:top w:w="0" w:type="dxa"/>
+        <w:left w:w="108" w:type="dxa"/>
+        <w:bottom w:w="0" w:type="dxa"/>
+        <w:right w:w="108" w:type="dxa"/>
+      </w:tblCellMar>
+    </w:tblPr>
   </w:style>
-  <w:style w:type="character" w:styleId="Ttulo1Char" w:customStyle="1">
+  <w:style w:type="numbering" w:default="1" w:styleId="Semlista">
+    <w:name w:val="No List"/>
+    <w:uiPriority w:val="99"/>
+    <w:semiHidden/>
+    <w:unhideWhenUsed/>
+  </w:style>
+  <w:style w:type="character" w:customStyle="1" w:styleId="Ttulo1Char">
     <w:name w:val="Título 1 Char"/>
-    <w:basedOn w:val="DefaultParagraphFont"/>
+    <w:basedOn w:val="Fontepargpadro"/>
+    <w:link w:val="Ttulo1"/>
     <w:uiPriority w:val="9"/>
     <w:qFormat/>
-    <w:rsid w:val="00422e5b"/>
+    <w:rsid w:val="00422E5B"/>
     <w:rPr>
-      <w:rFonts w:ascii="Aptos Display" w:hAnsi="Aptos Display" w:eastAsia="" w:cs="" w:asciiTheme="majorHAnsi" w:cstheme="majorBidi" w:eastAsiaTheme="majorEastAsia" w:hAnsiTheme="majorHAnsi"/>
-      <w:color w:themeColor="accent1" w:themeShade="bf" w:val="0F4761"/>
+      <w:rFonts w:asciiTheme="majorHAnsi" w:eastAsiaTheme="majorEastAsia" w:hAnsiTheme="majorHAnsi" w:cstheme="majorBidi"/>
+      <w:color w:val="0F4761" w:themeColor="accent1" w:themeShade="BF"/>
       <w:sz w:val="40"/>
       <w:szCs w:val="40"/>
     </w:rPr>
   </w:style>
-  <w:style w:type="character" w:styleId="Ttulo2Char" w:customStyle="1">
+  <w:style w:type="character" w:customStyle="1" w:styleId="Ttulo2Char">
     <w:name w:val="Título 2 Char"/>
-    <w:basedOn w:val="DefaultParagraphFont"/>
+    <w:basedOn w:val="Fontepargpadro"/>
+    <w:link w:val="Ttulo2"/>
     <w:uiPriority w:val="9"/>
     <w:semiHidden/>
     <w:qFormat/>
-    <w:rsid w:val="00422e5b"/>
+    <w:rsid w:val="00422E5B"/>
     <w:rPr>
-      <w:rFonts w:ascii="Aptos Display" w:hAnsi="Aptos Display" w:eastAsia="" w:cs="" w:asciiTheme="majorHAnsi" w:cstheme="majorBidi" w:eastAsiaTheme="majorEastAsia" w:hAnsiTheme="majorHAnsi"/>
-      <w:color w:themeColor="accent1" w:themeShade="bf" w:val="0F4761"/>
+      <w:rFonts w:asciiTheme="majorHAnsi" w:eastAsiaTheme="majorEastAsia" w:hAnsiTheme="majorHAnsi" w:cstheme="majorBidi"/>
+      <w:color w:val="0F4761" w:themeColor="accent1" w:themeShade="BF"/>
       <w:sz w:val="32"/>
       <w:szCs w:val="32"/>
     </w:rPr>
   </w:style>
-  <w:style w:type="character" w:styleId="Ttulo3Char" w:customStyle="1">
+  <w:style w:type="character" w:customStyle="1" w:styleId="Ttulo3Char">
     <w:name w:val="Título 3 Char"/>
-    <w:basedOn w:val="DefaultParagraphFont"/>
+    <w:basedOn w:val="Fontepargpadro"/>
+    <w:link w:val="Ttulo3"/>
     <w:uiPriority w:val="9"/>
     <w:semiHidden/>
     <w:qFormat/>
-    <w:rsid w:val="00422e5b"/>
+    <w:rsid w:val="00422E5B"/>
     <w:rPr>
-      <w:rFonts w:eastAsia="" w:cs="" w:cstheme="majorBidi" w:eastAsiaTheme="majorEastAsia"/>
-      <w:color w:themeColor="accent1" w:themeShade="bf" w:val="0F4761"/>
+      <w:rFonts w:eastAsiaTheme="majorEastAsia" w:cstheme="majorBidi"/>
+      <w:color w:val="0F4761" w:themeColor="accent1" w:themeShade="BF"/>
       <w:sz w:val="28"/>
       <w:szCs w:val="28"/>
     </w:rPr>
   </w:style>
-  <w:style w:type="character" w:styleId="Ttulo4Char" w:customStyle="1">
+  <w:style w:type="character" w:customStyle="1" w:styleId="Ttulo4Char">
     <w:name w:val="Título 4 Char"/>
-    <w:basedOn w:val="DefaultParagraphFont"/>
+    <w:basedOn w:val="Fontepargpadro"/>
+    <w:link w:val="Ttulo4"/>
     <w:uiPriority w:val="9"/>
     <w:semiHidden/>
     <w:qFormat/>
-    <w:rsid w:val="00422e5b"/>
+    <w:rsid w:val="00422E5B"/>
     <w:rPr>
-      <w:rFonts w:eastAsia="" w:cs="" w:cstheme="majorBidi" w:eastAsiaTheme="majorEastAsia"/>
+      <w:rFonts w:eastAsiaTheme="majorEastAsia" w:cstheme="majorBidi"/>
       <w:i/>
       <w:iCs/>
-      <w:color w:themeColor="accent1" w:themeShade="bf" w:val="0F4761"/>
+      <w:color w:val="0F4761" w:themeColor="accent1" w:themeShade="BF"/>
     </w:rPr>
   </w:style>
-  <w:style w:type="character" w:styleId="Ttulo5Char" w:customStyle="1">
+  <w:style w:type="character" w:customStyle="1" w:styleId="Ttulo5Char">
     <w:name w:val="Título 5 Char"/>
-    <w:basedOn w:val="DefaultParagraphFont"/>
+    <w:basedOn w:val="Fontepargpadro"/>
+    <w:link w:val="Ttulo5"/>
     <w:uiPriority w:val="9"/>
     <w:semiHidden/>
     <w:qFormat/>
-    <w:rsid w:val="00422e5b"/>
+    <w:rsid w:val="00422E5B"/>
     <w:rPr>
-      <w:rFonts w:eastAsia="" w:cs="" w:cstheme="majorBidi" w:eastAsiaTheme="majorEastAsia"/>
-      <w:color w:themeColor="accent1" w:themeShade="bf" w:val="0F4761"/>
+      <w:rFonts w:eastAsiaTheme="majorEastAsia" w:cstheme="majorBidi"/>
+      <w:color w:val="0F4761" w:themeColor="accent1" w:themeShade="BF"/>
     </w:rPr>
   </w:style>
-  <w:style w:type="character" w:styleId="Ttulo6Char" w:customStyle="1">
+  <w:style w:type="character" w:customStyle="1" w:styleId="Ttulo6Char">
     <w:name w:val="Título 6 Char"/>
-    <w:basedOn w:val="DefaultParagraphFont"/>
+    <w:basedOn w:val="Fontepargpadro"/>
+    <w:link w:val="Ttulo6"/>
     <w:uiPriority w:val="9"/>
     <w:semiHidden/>
     <w:qFormat/>
-    <w:rsid w:val="00422e5b"/>
+    <w:rsid w:val="00422E5B"/>
     <w:rPr>
-      <w:rFonts w:eastAsia="" w:cs="" w:cstheme="majorBidi" w:eastAsiaTheme="majorEastAsia"/>
+      <w:rFonts w:eastAsiaTheme="majorEastAsia" w:cstheme="majorBidi"/>
       <w:i/>
       <w:iCs/>
-      <w:color w:themeColor="text1" w:themeTint="a6" w:val="595959"/>
+      <w:color w:val="595959" w:themeColor="text1" w:themeTint="A6"/>
     </w:rPr>
   </w:style>
-  <w:style w:type="character" w:styleId="Ttulo7Char" w:customStyle="1">
+  <w:style w:type="character" w:customStyle="1" w:styleId="Ttulo7Char">
     <w:name w:val="Título 7 Char"/>
-    <w:basedOn w:val="DefaultParagraphFont"/>
+    <w:basedOn w:val="Fontepargpadro"/>
+    <w:link w:val="Ttulo7"/>
     <w:uiPriority w:val="9"/>
     <w:semiHidden/>
     <w:qFormat/>
-    <w:rsid w:val="00422e5b"/>
+    <w:rsid w:val="00422E5B"/>
     <w:rPr>
-      <w:rFonts w:eastAsia="" w:cs="" w:cstheme="majorBidi" w:eastAsiaTheme="majorEastAsia"/>
-      <w:color w:themeColor="text1" w:themeTint="a6" w:val="595959"/>
+      <w:rFonts w:eastAsiaTheme="majorEastAsia" w:cstheme="majorBidi"/>
+      <w:color w:val="595959" w:themeColor="text1" w:themeTint="A6"/>
     </w:rPr>
   </w:style>
-  <w:style w:type="character" w:styleId="Ttulo8Char" w:customStyle="1">
+  <w:style w:type="character" w:customStyle="1" w:styleId="Ttulo8Char">
     <w:name w:val="Título 8 Char"/>
-    <w:basedOn w:val="DefaultParagraphFont"/>
+    <w:basedOn w:val="Fontepargpadro"/>
+    <w:link w:val="Ttulo8"/>
     <w:uiPriority w:val="9"/>
     <w:semiHidden/>
     <w:qFormat/>
-    <w:rsid w:val="00422e5b"/>
+    <w:rsid w:val="00422E5B"/>
     <w:rPr>
-      <w:rFonts w:eastAsia="" w:cs="" w:cstheme="majorBidi" w:eastAsiaTheme="majorEastAsia"/>
+      <w:rFonts w:eastAsiaTheme="majorEastAsia" w:cstheme="majorBidi"/>
       <w:i/>
       <w:iCs/>
-      <w:color w:themeColor="text1" w:themeTint="d8" w:val="272727"/>
+      <w:color w:val="272727" w:themeColor="text1" w:themeTint="D8"/>
     </w:rPr>
   </w:style>
-  <w:style w:type="character" w:styleId="Ttulo9Char" w:customStyle="1">
+  <w:style w:type="character" w:customStyle="1" w:styleId="Ttulo9Char">
     <w:name w:val="Título 9 Char"/>
-    <w:basedOn w:val="DefaultParagraphFont"/>
+    <w:basedOn w:val="Fontepargpadro"/>
+    <w:link w:val="Ttulo9"/>
     <w:uiPriority w:val="9"/>
     <w:semiHidden/>
     <w:qFormat/>
-    <w:rsid w:val="00422e5b"/>
+    <w:rsid w:val="00422E5B"/>
     <w:rPr>
-      <w:rFonts w:eastAsia="" w:cs="" w:cstheme="majorBidi" w:eastAsiaTheme="majorEastAsia"/>
-      <w:color w:themeColor="text1" w:themeTint="d8" w:val="272727"/>
+      <w:rFonts w:eastAsiaTheme="majorEastAsia" w:cstheme="majorBidi"/>
+      <w:color w:val="272727" w:themeColor="text1" w:themeTint="D8"/>
     </w:rPr>
   </w:style>
-  <w:style w:type="character" w:styleId="TtuloChar" w:customStyle="1">
+  <w:style w:type="character" w:customStyle="1" w:styleId="TtuloChar">
     <w:name w:val="Título Char"/>
-    <w:basedOn w:val="DefaultParagraphFont"/>
+    <w:basedOn w:val="Fontepargpadro"/>
+    <w:link w:val="Ttulo"/>
     <w:uiPriority w:val="10"/>
     <w:qFormat/>
-    <w:rsid w:val="00422e5b"/>
+    <w:rsid w:val="00422E5B"/>
     <w:rPr>
-      <w:rFonts w:ascii="Aptos Display" w:hAnsi="Aptos Display" w:eastAsia="" w:cs="" w:asciiTheme="majorHAnsi" w:cstheme="majorBidi" w:eastAsiaTheme="majorEastAsia" w:hAnsiTheme="majorHAnsi"/>
+      <w:rFonts w:asciiTheme="majorHAnsi" w:eastAsiaTheme="majorEastAsia" w:hAnsiTheme="majorHAnsi" w:cstheme="majorBidi"/>
       <w:spacing w:val="-10"/>
       <w:kern w:val="2"/>
       <w:sz w:val="56"/>
       <w:szCs w:val="56"/>
     </w:rPr>
   </w:style>
-  <w:style w:type="character" w:styleId="SubttuloChar" w:customStyle="1">
+  <w:style w:type="character" w:customStyle="1" w:styleId="SubttuloChar">
     <w:name w:val="Subtítulo Char"/>
-    <w:basedOn w:val="DefaultParagraphFont"/>
+    <w:basedOn w:val="Fontepargpadro"/>
+    <w:link w:val="Subttulo"/>
     <w:uiPriority w:val="11"/>
     <w:qFormat/>
-    <w:rsid w:val="00422e5b"/>
+    <w:rsid w:val="00422E5B"/>
     <w:rPr>
-      <w:rFonts w:eastAsia="" w:cs="" w:cstheme="majorBidi" w:eastAsiaTheme="majorEastAsia"/>
-      <w:color w:themeColor="text1" w:themeTint="a6" w:val="595959"/>
+      <w:rFonts w:eastAsiaTheme="majorEastAsia" w:cstheme="majorBidi"/>
+      <w:color w:val="595959" w:themeColor="text1" w:themeTint="A6"/>
       <w:spacing w:val="15"/>
       <w:sz w:val="28"/>
       <w:szCs w:val="28"/>
     </w:rPr>
   </w:style>
-  <w:style w:type="character" w:styleId="CitaoChar" w:customStyle="1">
+  <w:style w:type="character" w:customStyle="1" w:styleId="CitaoChar">
     <w:name w:val="Citação Char"/>
-    <w:basedOn w:val="DefaultParagraphFont"/>
-    <w:link w:val="Quote"/>
+    <w:basedOn w:val="Fontepargpadro"/>
+    <w:link w:val="Citao"/>
     <w:uiPriority w:val="29"/>
     <w:qFormat/>
-    <w:rsid w:val="00422e5b"/>
+    <w:rsid w:val="00422E5B"/>
     <w:rPr>
       <w:i/>
       <w:iCs/>
-      <w:color w:themeColor="text1" w:themeTint="bf" w:val="404040"/>
+      <w:color w:val="404040" w:themeColor="text1" w:themeTint="BF"/>
     </w:rPr>
   </w:style>
-  <w:style w:type="character" w:styleId="IntenseEmphasis">
+  <w:style w:type="character" w:styleId="nfaseIntensa">
     <w:name w:val="Intense Emphasis"/>
-    <w:basedOn w:val="DefaultParagraphFont"/>
+    <w:basedOn w:val="Fontepargpadro"/>
     <w:uiPriority w:val="21"/>
     <w:qFormat/>
-    <w:rsid w:val="00422e5b"/>
+    <w:rsid w:val="00422E5B"/>
     <w:rPr>
       <w:i/>
       <w:iCs/>
-      <w:color w:themeColor="accent1" w:themeShade="bf" w:val="0F4761"/>
+      <w:color w:val="0F4761" w:themeColor="accent1" w:themeShade="BF"/>
     </w:rPr>
   </w:style>
-  <w:style w:type="character" w:styleId="CitaoIntensaChar" w:customStyle="1">
+  <w:style w:type="character" w:customStyle="1" w:styleId="CitaoIntensaChar">
     <w:name w:val="Citação Intensa Char"/>
-    <w:basedOn w:val="DefaultParagraphFont"/>
-    <w:link w:val="IntenseQuote"/>
+    <w:basedOn w:val="Fontepargpadro"/>
+    <w:link w:val="CitaoIntensa"/>
     <w:uiPriority w:val="30"/>
     <w:qFormat/>
-    <w:rsid w:val="00422e5b"/>
+    <w:rsid w:val="00422E5B"/>
     <w:rPr>
       <w:i/>
       <w:iCs/>
-      <w:color w:themeColor="accent1" w:themeShade="bf" w:val="0F4761"/>
+      <w:color w:val="0F4761" w:themeColor="accent1" w:themeShade="BF"/>
     </w:rPr>
   </w:style>
-  <w:style w:type="character" w:styleId="IntenseReference">
+  <w:style w:type="character" w:styleId="RefernciaIntensa">
     <w:name w:val="Intense Reference"/>
-    <w:basedOn w:val="DefaultParagraphFont"/>
+    <w:basedOn w:val="Fontepargpadro"/>
     <w:uiPriority w:val="32"/>
     <w:qFormat/>
-    <w:rsid w:val="00422e5b"/>
+    <w:rsid w:val="00422E5B"/>
     <w:rPr>
       <w:b/>
       <w:bCs/>
       <w:smallCaps/>
-      <w:color w:themeColor="accent1" w:themeShade="bf" w:val="0F4761"/>
+      <w:color w:val="0F4761" w:themeColor="accent1" w:themeShade="BF"/>
       <w:spacing w:val="5"/>
     </w:rPr>
   </w:style>
   <w:style w:type="paragraph" w:styleId="Ttulo">
-    <w:name w:val="Título"/>
+    <w:name w:val="Title"/>
     <w:basedOn w:val="Normal"/>
-    <w:next w:val="BodyText"/>
+    <w:next w:val="Corpodetexto"/>
+    <w:link w:val="TtuloChar"/>
+    <w:uiPriority w:val="10"/>
     <w:qFormat/>
+    <w:rsid w:val="00422E5B"/>
     <w:pPr>
-      <w:keepNext w:val="true"/>
-      <w:spacing w:before="240" w:after="120"/>
+      <w:spacing w:after="80"/>
+      <w:contextualSpacing/>
     </w:pPr>
     <w:rPr>
-      <w:rFonts w:ascii="Liberation Sans" w:hAnsi="Liberation Sans" w:eastAsia="Microsoft YaHei" w:cs="Lucida Sans"/>
-      <w:sz w:val="28"/>
-      <w:szCs w:val="28"/>
+      <w:rFonts w:asciiTheme="majorHAnsi" w:eastAsiaTheme="majorEastAsia" w:hAnsiTheme="majorHAnsi" w:cstheme="majorBidi"/>
+      <w:spacing w:val="-10"/>
+      <w:kern w:val="2"/>
+      <w:sz w:val="56"/>
+      <w:szCs w:val="56"/>
     </w:rPr>
   </w:style>
-  <w:style w:type="paragraph" w:styleId="BodyText">
+  <w:style w:type="paragraph" w:styleId="Corpodetexto">
     <w:name w:val="Body Text"/>
     <w:basedOn w:val="Normal"/>
     <w:pPr>
-      <w:spacing w:lineRule="auto" w:line="276" w:before="0" w:after="140"/>
+      <w:spacing w:after="140" w:line="276" w:lineRule="auto"/>
     </w:pPr>
-    <w:rPr/>
   </w:style>
-  <w:style w:type="paragraph" w:styleId="List">
+  <w:style w:type="paragraph" w:styleId="Lista">
     <w:name w:val="List"/>
-    <w:basedOn w:val="BodyText"/>
-    <w:pPr/>
+    <w:basedOn w:val="Corpodetexto"/>
     <w:rPr>
       <w:rFonts w:cs="Lucida Sans"/>
     </w:rPr>
   </w:style>
-  <w:style w:type="paragraph" w:styleId="Caption">
-    <w:name w:val="Caption"/>
+  <w:style w:type="paragraph" w:styleId="Legenda">
+    <w:name w:val="caption"/>
     <w:basedOn w:val="Normal"/>
     <w:qFormat/>
     <w:pPr>
@@ -4416,11 +4479,9 @@
       <w:rFonts w:cs="Lucida Sans"/>
       <w:i/>
       <w:iCs/>
-      <w:sz w:val="24"/>
-      <w:szCs w:val="24"/>
     </w:rPr>
   </w:style>
-  <w:style w:type="paragraph" w:styleId="ndice">
+  <w:style w:type="paragraph" w:customStyle="1" w:styleId="ndice">
     <w:name w:val="Índice"/>
     <w:basedOn w:val="Normal"/>
     <w:qFormat/>
@@ -4431,86 +4492,63 @@
       <w:rFonts w:cs="Lucida Sans"/>
     </w:rPr>
   </w:style>
-  <w:style w:type="paragraph" w:styleId="Title">
-    <w:name w:val="Title"/>
-    <w:basedOn w:val="Normal"/>
-    <w:next w:val="Normal"/>
-    <w:link w:val="TtuloChar"/>
-    <w:uiPriority w:val="10"/>
-    <w:qFormat/>
-    <w:rsid w:val="00422e5b"/>
-    <w:pPr>
-      <w:spacing w:before="0" w:after="80"/>
-      <w:contextualSpacing/>
-    </w:pPr>
-    <w:rPr>
-      <w:rFonts w:ascii="Aptos Display" w:hAnsi="Aptos Display" w:eastAsia="" w:cs="" w:asciiTheme="majorHAnsi" w:cstheme="majorBidi" w:eastAsiaTheme="majorEastAsia" w:hAnsiTheme="majorHAnsi"/>
-      <w:spacing w:val="-10"/>
-      <w:kern w:val="2"/>
-      <w:sz w:val="56"/>
-      <w:szCs w:val="56"/>
-    </w:rPr>
-  </w:style>
-  <w:style w:type="paragraph" w:styleId="Subtitle">
+  <w:style w:type="paragraph" w:styleId="Subttulo">
     <w:name w:val="Subtitle"/>
     <w:basedOn w:val="Normal"/>
     <w:next w:val="Normal"/>
     <w:link w:val="SubttuloChar"/>
     <w:uiPriority w:val="11"/>
     <w:qFormat/>
-    <w:rsid w:val="00422e5b"/>
-    <w:pPr/>
+    <w:rsid w:val="00422E5B"/>
     <w:rPr>
-      <w:rFonts w:eastAsia="" w:cs="" w:cstheme="majorBidi" w:eastAsiaTheme="majorEastAsia"/>
-      <w:color w:themeColor="text1" w:themeTint="a6" w:val="595959"/>
+      <w:rFonts w:eastAsiaTheme="majorEastAsia" w:cstheme="majorBidi"/>
+      <w:color w:val="595959" w:themeColor="text1" w:themeTint="A6"/>
       <w:spacing w:val="15"/>
       <w:sz w:val="28"/>
       <w:szCs w:val="28"/>
     </w:rPr>
   </w:style>
-  <w:style w:type="paragraph" w:styleId="Quote">
+  <w:style w:type="paragraph" w:styleId="Citao">
     <w:name w:val="Quote"/>
     <w:basedOn w:val="Normal"/>
     <w:next w:val="Normal"/>
     <w:link w:val="CitaoChar"/>
     <w:uiPriority w:val="29"/>
     <w:qFormat/>
-    <w:rsid w:val="00422e5b"/>
+    <w:rsid w:val="00422E5B"/>
     <w:pPr>
-      <w:spacing w:before="160" w:after="0"/>
+      <w:spacing w:before="160"/>
       <w:jc w:val="center"/>
     </w:pPr>
     <w:rPr>
       <w:i/>
       <w:iCs/>
-      <w:color w:themeColor="text1" w:themeTint="bf" w:val="404040"/>
+      <w:color w:val="404040" w:themeColor="text1" w:themeTint="BF"/>
     </w:rPr>
   </w:style>
-  <w:style w:type="paragraph" w:styleId="ListParagraph">
+  <w:style w:type="paragraph" w:styleId="PargrafodaLista">
     <w:name w:val="List Paragraph"/>
     <w:basedOn w:val="Normal"/>
     <w:uiPriority w:val="34"/>
     <w:qFormat/>
-    <w:rsid w:val="00422e5b"/>
+    <w:rsid w:val="00422E5B"/>
     <w:pPr>
-      <w:spacing w:before="0" w:after="0"/>
       <w:ind w:left="720"/>
       <w:contextualSpacing/>
     </w:pPr>
-    <w:rPr/>
   </w:style>
-  <w:style w:type="paragraph" w:styleId="IntenseQuote">
+  <w:style w:type="paragraph" w:styleId="CitaoIntensa">
     <w:name w:val="Intense Quote"/>
     <w:basedOn w:val="Normal"/>
     <w:next w:val="Normal"/>
     <w:link w:val="CitaoIntensaChar"/>
     <w:uiPriority w:val="30"/>
     <w:qFormat/>
-    <w:rsid w:val="00422e5b"/>
+    <w:rsid w:val="00422E5B"/>
     <w:pPr>
       <w:pBdr>
-        <w:top w:val="single" w:sz="4" w:space="10" w:color="0F4761" w:themeColor="accent1" w:themeShade="bf"/>
-        <w:bottom w:val="single" w:sz="4" w:space="10" w:color="0F4761" w:themeColor="accent1" w:themeShade="bf"/>
+        <w:top w:val="single" w:sz="4" w:space="10" w:color="0F4761" w:themeColor="accent1" w:themeShade="BF"/>
+        <w:bottom w:val="single" w:sz="4" w:space="10" w:color="0F4761" w:themeColor="accent1" w:themeShade="BF"/>
       </w:pBdr>
       <w:spacing w:before="360" w:after="360"/>
       <w:ind w:left="864" w:right="864"/>
@@ -4519,82 +4557,61 @@
     <w:rPr>
       <w:i/>
       <w:iCs/>
-      <w:color w:themeColor="accent1" w:themeShade="bf" w:val="0F4761"/>
+      <w:color w:val="0F4761" w:themeColor="accent1" w:themeShade="BF"/>
     </w:rPr>
-  </w:style>
-  <w:style w:type="numbering" w:styleId="Semlista" w:default="1">
-    <w:name w:val="Sem lista"/>
-    <w:uiPriority w:val="99"/>
-    <w:semiHidden/>
-    <w:unhideWhenUsed/>
-    <w:qFormat/>
-  </w:style>
-  <w:style w:type="table" w:default="1" w:styleId="Tabelanormal">
-    <w:name w:val="Normal Table"/>
-    <w:uiPriority w:val="99"/>
-    <w:semiHidden/>
-    <w:unhideWhenUsed/>
-    <w:tblPr>
-      <w:tblCellMar>
-        <w:top w:w="0" w:type="dxa"/>
-        <w:left w:w="108" w:type="dxa"/>
-        <w:bottom w:w="0" w:type="dxa"/>
-        <w:right w:w="108" w:type="dxa"/>
-      </w:tblCellMar>
-    </w:tblPr>
   </w:style>
 </w:styles>
 </file>
 
 <file path=word/theme/theme1.xml><?xml version="1.0" encoding="utf-8"?>
-<a:theme xmlns:a="http://schemas.openxmlformats.org/drawingml/2006/main" xmlns:r="http://schemas.openxmlformats.org/officeDocument/2006/relationships" name="Tema do Office">
+<a:theme xmlns:a="http://schemas.openxmlformats.org/drawingml/2006/main" name="Tema do Office">
   <a:themeElements>
     <a:clrScheme name="Office">
       <a:dk1>
         <a:srgbClr val="000000"/>
       </a:dk1>
       <a:lt1>
-        <a:srgbClr val="ffffff"/>
+        <a:srgbClr val="FFFFFF"/>
       </a:lt1>
       <a:dk2>
-        <a:srgbClr val="0e2841"/>
+        <a:srgbClr val="0E2841"/>
       </a:dk2>
       <a:lt2>
-        <a:srgbClr val="e8e8e8"/>
+        <a:srgbClr val="E8E8E8"/>
       </a:lt2>
       <a:accent1>
         <a:srgbClr val="156082"/>
       </a:accent1>
       <a:accent2>
-        <a:srgbClr val="e97132"/>
+        <a:srgbClr val="E97132"/>
       </a:accent2>
       <a:accent3>
-        <a:srgbClr val="196b24"/>
+        <a:srgbClr val="196B24"/>
       </a:accent3>
       <a:accent4>
-        <a:srgbClr val="0f9ed5"/>
+        <a:srgbClr val="0F9ED5"/>
       </a:accent4>
       <a:accent5>
-        <a:srgbClr val="a02b93"/>
+        <a:srgbClr val="A02B93"/>
       </a:accent5>
       <a:accent6>
-        <a:srgbClr val="4ea72e"/>
+        <a:srgbClr val="4EA72E"/>
       </a:accent6>
       <a:hlink>
         <a:srgbClr val="467886"/>
       </a:hlink>
       <a:folHlink>
-        <a:srgbClr val="96607d"/>
+        <a:srgbClr val="96607D"/>
       </a:folHlink>
     </a:clrScheme>
     <a:fontScheme name="Office">
       <a:majorFont>
-        <a:latin typeface="Aptos Display" panose="02110004020202020204" pitchFamily="0" charset="1"/>
+        <a:latin typeface="Aptos Display" panose="02110004020202020204"/>
         <a:ea typeface=""/>
         <a:cs typeface=""/>
       </a:majorFont>
       <a:minorFont>
-        <a:latin typeface="Aptos" panose="02110004020202020204" pitchFamily="0" charset="1"/>
+        <a:latin typeface="Aptos" panose="02110004020202020204"/>
         <a:ea typeface=""/>
         <a:cs typeface=""/>
       </a:minorFont>
@@ -4626,7 +4643,7 @@
             </a:gs>
           </a:gsLst>
           <a:lin ang="5400000" scaled="0"/>
-          <a:tileRect l="0" t="0" r="0" b="0"/>
+          <a:tileRect/>
         </a:gradFill>
         <a:gradFill>
           <a:gsLst>
@@ -4650,7 +4667,7 @@
             </a:gs>
           </a:gsLst>
           <a:lin ang="5400000" scaled="0"/>
-          <a:tileRect l="0" t="0" r="0" b="0"/>
+          <a:tileRect/>
         </a:gradFill>
       </a:fillStyleLst>
       <a:lnStyleLst>
@@ -4710,10 +4727,12 @@
             </a:gs>
           </a:gsLst>
           <a:lin ang="5400000" scaled="0"/>
-          <a:tileRect l="0" t="0" r="0" b="0"/>
+          <a:tileRect/>
         </a:gradFill>
       </a:bgFillStyleLst>
     </a:fmtScheme>
   </a:themeElements>
+  <a:objectDefaults/>
+  <a:extraClrSchemeLst/>
 </a:theme>
 </file>
</xml_diff>